<commit_message>
agregar flujo basico a la especificacion de CUS 01
</commit_message>
<xml_diff>
--- a/Desarrollo/SWGF/Analisis y Diseño/Especificaciones de CUS/SWGF_ECUS_01.docx
+++ b/Desarrollo/SWGF/Analisis y Diseño/Especificaciones de CUS/SWGF_ECUS_01.docx
@@ -8,6 +8,8 @@
         <w:spacing w:before="240" w:after="60"/>
         <w:jc w:val="center"/>
         <w:rPr>
+          <w:rFonts w:ascii="Arial" w:eastAsia="Arial" w:hAnsi="Arial" w:cs="Arial"/>
+          <w:b/>
           <w:sz w:val="36"/>
           <w:szCs w:val="36"/>
         </w:rPr>
@@ -88,12 +90,23 @@
     </w:p>
     <w:p>
       <w:pPr>
+        <w:pStyle w:val="Standard"/>
+        <w:spacing w:before="240" w:after="60"/>
+        <w:rPr>
+          <w:sz w:val="36"/>
+          <w:szCs w:val="36"/>
+        </w:rPr>
+      </w:pPr>
+    </w:p>
+    <w:p>
+      <w:pPr>
         <w:pStyle w:val="Ttulo1"/>
         <w:numPr>
           <w:ilvl w:val="0"/>
           <w:numId w:val="5"/>
         </w:numPr>
         <w:ind w:left="720" w:hanging="720"/>
+        <w:jc w:val="both"/>
       </w:pPr>
       <w:r>
         <w:t>Breve Descripción</w:t>
@@ -102,36 +115,45 @@
     <w:p>
       <w:pPr>
         <w:pStyle w:val="Standard"/>
-      </w:pPr>
-      <w:r>
+        <w:ind w:left="720"/>
+        <w:jc w:val="both"/>
         <w:rPr>
-          <w:sz w:val="20"/>
-          <w:szCs w:val="20"/>
+          <w:rFonts w:asciiTheme="minorHAnsi" w:hAnsiTheme="minorHAnsi" w:cstheme="minorHAnsi"/>
+          <w:sz w:val="22"/>
+          <w:szCs w:val="22"/>
+        </w:rPr>
+      </w:pPr>
+      <w:r>
+        <w:rPr>
+          <w:rFonts w:asciiTheme="minorHAnsi" w:hAnsiTheme="minorHAnsi" w:cstheme="minorHAnsi"/>
+          <w:sz w:val="22"/>
+          <w:szCs w:val="22"/>
         </w:rPr>
         <w:t xml:space="preserve">Este caso describe claramente el proceso </w:t>
       </w:r>
       <w:r>
         <w:rPr>
-          <w:sz w:val="20"/>
-          <w:szCs w:val="20"/>
+          <w:rFonts w:asciiTheme="minorHAnsi" w:hAnsiTheme="minorHAnsi" w:cstheme="minorHAnsi"/>
+          <w:sz w:val="22"/>
+          <w:szCs w:val="22"/>
         </w:rPr>
-        <w:t xml:space="preserve">para el </w:t>
-      </w:r>
-      <w:proofErr w:type="spellStart"/>
+        <w:t>para el regist</w:t>
+      </w:r>
       <w:r>
         <w:rPr>
-          <w:sz w:val="20"/>
-          <w:szCs w:val="20"/>
+          <w:rFonts w:asciiTheme="minorHAnsi" w:hAnsiTheme="minorHAnsi" w:cstheme="minorHAnsi"/>
+          <w:sz w:val="22"/>
+          <w:szCs w:val="22"/>
         </w:rPr>
-        <w:t>registo</w:t>
-      </w:r>
-      <w:proofErr w:type="spellEnd"/>
+        <w:t>r</w:t>
+      </w:r>
       <w:r>
         <w:rPr>
-          <w:sz w:val="20"/>
-          <w:szCs w:val="20"/>
+          <w:rFonts w:asciiTheme="minorHAnsi" w:hAnsiTheme="minorHAnsi" w:cstheme="minorHAnsi"/>
+          <w:sz w:val="22"/>
+          <w:szCs w:val="22"/>
         </w:rPr>
-        <w:t xml:space="preserve"> de una nueva sesión de fotografía solicitada por un Cliente.</w:t>
+        <w:t>o de una nueva sesión de fotografía solicitada por un Cliente.</w:t>
       </w:r>
     </w:p>
     <w:p>
@@ -173,13 +195,27 @@
       <w:pPr>
         <w:pStyle w:val="Ttulo1"/>
         <w:numPr>
-          <w:ilvl w:val="0"/>
+          <w:ilvl w:val="1"/>
           <w:numId w:val="4"/>
         </w:numPr>
-        <w:ind w:left="720" w:hanging="720"/>
-      </w:pPr>
-      <w:r>
-        <w:t>Flujo Básico de Eventos</w:t>
+        <w:rPr>
+          <w:sz w:val="22"/>
+        </w:rPr>
+      </w:pPr>
+      <w:r>
+        <w:rPr>
+          <w:sz w:val="22"/>
+        </w:rPr>
+        <w:t>Sesión Iniciada</w:t>
+      </w:r>
+    </w:p>
+    <w:p>
+      <w:pPr>
+        <w:pStyle w:val="Standard"/>
+        <w:ind w:left="1440"/>
+      </w:pPr>
+      <w:r>
+        <w:t>El usuario debe haber iniciado sesión en el Sistema con el perfil de “Trabajador”.</w:t>
       </w:r>
     </w:p>
     <w:p>
@@ -192,25 +228,194 @@
         <w:ind w:left="720" w:hanging="720"/>
       </w:pPr>
       <w:r>
-        <w:t>Flujo Alternativo</w:t>
-      </w:r>
+        <w:t>Flujo Básico de Eventos</w:t>
+      </w:r>
+    </w:p>
+    <w:p>
+      <w:pPr>
+        <w:pStyle w:val="Standard"/>
+        <w:ind w:left="576"/>
+      </w:pPr>
+    </w:p>
+    <w:p>
+      <w:pPr>
+        <w:pStyle w:val="Standard"/>
+        <w:numPr>
+          <w:ilvl w:val="0"/>
+          <w:numId w:val="12"/>
+        </w:numPr>
+        <w:ind w:left="1134"/>
+      </w:pPr>
+      <w:r>
+        <w:t>El Usuario selecciona la opción “Registrar Cliente”.</w:t>
+      </w:r>
+    </w:p>
+    <w:p>
+      <w:pPr>
+        <w:pStyle w:val="Standard"/>
+        <w:numPr>
+          <w:ilvl w:val="0"/>
+          <w:numId w:val="12"/>
+        </w:numPr>
+        <w:ind w:left="1134"/>
+      </w:pPr>
+      <w:r>
+        <w:t>El Sistema muestra el formulario con los siguientes campos:</w:t>
+      </w:r>
+    </w:p>
+    <w:p>
+      <w:pPr>
+        <w:pStyle w:val="Standard"/>
+        <w:numPr>
+          <w:ilvl w:val="0"/>
+          <w:numId w:val="14"/>
+        </w:numPr>
+        <w:ind w:left="1560"/>
+      </w:pPr>
+      <w:r>
+        <w:t>Nombres</w:t>
+      </w:r>
+    </w:p>
+    <w:p>
+      <w:pPr>
+        <w:pStyle w:val="Standard"/>
+        <w:numPr>
+          <w:ilvl w:val="0"/>
+          <w:numId w:val="14"/>
+        </w:numPr>
+        <w:ind w:left="1560"/>
+      </w:pPr>
+      <w:r>
+        <w:t>Apellido Paterno</w:t>
+      </w:r>
+    </w:p>
+    <w:p>
+      <w:pPr>
+        <w:pStyle w:val="Standard"/>
+        <w:numPr>
+          <w:ilvl w:val="0"/>
+          <w:numId w:val="14"/>
+        </w:numPr>
+        <w:ind w:left="1560"/>
+      </w:pPr>
+      <w:r>
+        <w:t>Apellido Materno</w:t>
+      </w:r>
+    </w:p>
+    <w:p>
+      <w:pPr>
+        <w:pStyle w:val="Standard"/>
+        <w:numPr>
+          <w:ilvl w:val="0"/>
+          <w:numId w:val="14"/>
+        </w:numPr>
+        <w:ind w:left="1560"/>
+      </w:pPr>
+      <w:r>
+        <w:t>Tipo de Documento de Identidad</w:t>
+      </w:r>
+    </w:p>
+    <w:p>
+      <w:pPr>
+        <w:pStyle w:val="Standard"/>
+        <w:numPr>
+          <w:ilvl w:val="0"/>
+          <w:numId w:val="14"/>
+        </w:numPr>
+        <w:ind w:left="1560"/>
+      </w:pPr>
+      <w:r>
+        <w:t>Número de Documento de Identidad</w:t>
+      </w:r>
+    </w:p>
+    <w:p>
+      <w:pPr>
+        <w:pStyle w:val="Standard"/>
+        <w:numPr>
+          <w:ilvl w:val="0"/>
+          <w:numId w:val="14"/>
+        </w:numPr>
+        <w:ind w:left="1560"/>
+      </w:pPr>
+      <w:r>
+        <w:t>E-mail</w:t>
+      </w:r>
+    </w:p>
+    <w:p>
+      <w:pPr>
+        <w:pStyle w:val="Standard"/>
+        <w:numPr>
+          <w:ilvl w:val="0"/>
+          <w:numId w:val="14"/>
+        </w:numPr>
+        <w:ind w:left="1560"/>
+      </w:pPr>
+      <w:r>
+        <w:t>Número de teléfono.</w:t>
+      </w:r>
+    </w:p>
+    <w:p>
+      <w:pPr>
+        <w:pStyle w:val="Standard"/>
+      </w:pPr>
+    </w:p>
+    <w:p>
+      <w:pPr>
+        <w:pStyle w:val="Standard"/>
+        <w:numPr>
+          <w:ilvl w:val="0"/>
+          <w:numId w:val="12"/>
+        </w:numPr>
+        <w:ind w:left="1134"/>
+      </w:pPr>
+      <w:r>
+        <w:t>El Usuario ingresa los datos solicitados por el Sistema.</w:t>
+      </w:r>
+    </w:p>
+    <w:p>
+      <w:pPr>
+        <w:pStyle w:val="Standard"/>
+        <w:numPr>
+          <w:ilvl w:val="0"/>
+          <w:numId w:val="12"/>
+        </w:numPr>
+        <w:ind w:left="1134"/>
+      </w:pPr>
+      <w:r>
+        <w:t>El Usuario selecciona la opción “Registrar”.</w:t>
+      </w:r>
+    </w:p>
+    <w:p>
+      <w:pPr>
+        <w:pStyle w:val="Standard"/>
+        <w:numPr>
+          <w:ilvl w:val="0"/>
+          <w:numId w:val="12"/>
+        </w:numPr>
+        <w:ind w:left="1134"/>
+      </w:pPr>
+      <w:r>
+        <w:t>El Sistema muestra un mensaje indicando que la operación se realizó con éxito.</w:t>
+      </w:r>
+      <w:bookmarkStart w:id="0" w:name="_GoBack"/>
+      <w:bookmarkEnd w:id="0"/>
+    </w:p>
+    <w:p>
+      <w:pPr>
+        <w:pStyle w:val="Standard"/>
+      </w:pPr>
     </w:p>
     <w:p>
       <w:pPr>
         <w:pStyle w:val="Ttulo1"/>
         <w:numPr>
           <w:ilvl w:val="0"/>
-          <w:numId w:val="4"/>
+          <w:numId w:val="13"/>
         </w:numPr>
-        <w:ind w:left="720" w:hanging="720"/>
-      </w:pPr>
-      <w:proofErr w:type="spellStart"/>
-      <w:r>
-        <w:t>Pos</w:t>
-      </w:r>
-      <w:proofErr w:type="spellEnd"/>
-      <w:r>
-        <w:t>-condiciones</w:t>
+        <w:ind w:left="709" w:hanging="709"/>
+      </w:pPr>
+      <w:r>
+        <w:t>Flujo Alternativo</w:t>
       </w:r>
     </w:p>
     <w:p>
@@ -218,15 +423,26 @@
         <w:pStyle w:val="Ttulo1"/>
         <w:numPr>
           <w:ilvl w:val="0"/>
-          <w:numId w:val="4"/>
+          <w:numId w:val="13"/>
         </w:numPr>
         <w:ind w:left="720" w:hanging="720"/>
       </w:pPr>
       <w:r>
+        <w:t>Pos-condiciones</w:t>
+      </w:r>
+    </w:p>
+    <w:p>
+      <w:pPr>
+        <w:pStyle w:val="Ttulo1"/>
+        <w:numPr>
+          <w:ilvl w:val="0"/>
+          <w:numId w:val="13"/>
+        </w:numPr>
+        <w:ind w:left="720" w:hanging="720"/>
+      </w:pPr>
+      <w:r>
         <w:t>Requerimientos Especiales</w:t>
       </w:r>
-      <w:bookmarkStart w:id="0" w:name="_GoBack"/>
-      <w:bookmarkEnd w:id="0"/>
     </w:p>
     <w:p>
       <w:pPr>
@@ -340,23 +556,7 @@
               <w:rFonts w:eastAsia="Symbol" w:cs="Symbol"/>
               <w:lang w:bidi="ar-SA"/>
             </w:rPr>
-            <w:t xml:space="preserve">Taller </w:t>
-          </w:r>
-          <w:proofErr w:type="spellStart"/>
-          <w:r>
-            <w:rPr>
-              <w:rFonts w:eastAsia="Symbol" w:cs="Symbol"/>
-              <w:lang w:bidi="ar-SA"/>
-            </w:rPr>
-            <w:t>ProSoft</w:t>
-          </w:r>
-          <w:proofErr w:type="spellEnd"/>
-          <w:r>
-            <w:rPr>
-              <w:rFonts w:eastAsia="Symbol" w:cs="Symbol"/>
-              <w:lang w:bidi="ar-SA"/>
-            </w:rPr>
-            <w:t>, 2017- 0</w:t>
+            <w:t>Taller ProSoft, 2017- 0</w:t>
           </w:r>
         </w:p>
       </w:tc>
@@ -665,6 +865,383 @@
 <file path=word/numbering.xml><?xml version="1.0" encoding="utf-8"?>
 <w:numbering xmlns:wpc="http://schemas.microsoft.com/office/word/2010/wordprocessingCanvas" xmlns:mc="http://schemas.openxmlformats.org/markup-compatibility/2006" xmlns:o="urn:schemas-microsoft-com:office:office" xmlns:r="http://schemas.openxmlformats.org/officeDocument/2006/relationships" xmlns:m="http://schemas.openxmlformats.org/officeDocument/2006/math" xmlns:v="urn:schemas-microsoft-com:vml" xmlns:wp14="http://schemas.microsoft.com/office/word/2010/wordprocessingDrawing" xmlns:wp="http://schemas.openxmlformats.org/drawingml/2006/wordprocessingDrawing" xmlns:w10="urn:schemas-microsoft-com:office:word" xmlns:w="http://schemas.openxmlformats.org/wordprocessingml/2006/main" xmlns:w14="http://schemas.microsoft.com/office/word/2010/wordml" xmlns:w15="http://schemas.microsoft.com/office/word/2012/wordml" xmlns:wpg="http://schemas.microsoft.com/office/word/2010/wordprocessingGroup" xmlns:wpi="http://schemas.microsoft.com/office/word/2010/wordprocessingInk" xmlns:wne="http://schemas.microsoft.com/office/word/2006/wordml" xmlns:wps="http://schemas.microsoft.com/office/word/2010/wordprocessingShape" mc:Ignorable="w14 w15 wp14">
   <w:abstractNum w:abstractNumId="0">
+    <w:nsid w:val="01490D60"/>
+    <w:multiLevelType w:val="hybridMultilevel"/>
+    <w:tmpl w:val="B8F292E4"/>
+    <w:lvl w:ilvl="0" w:tplc="280A0001">
+      <w:start w:val="1"/>
+      <w:numFmt w:val="bullet"/>
+      <w:lvlText w:val=""/>
+      <w:lvlJc w:val="left"/>
+      <w:pPr>
+        <w:ind w:left="2160" w:hanging="360"/>
+      </w:pPr>
+      <w:rPr>
+        <w:rFonts w:ascii="Symbol" w:hAnsi="Symbol" w:hint="default"/>
+      </w:rPr>
+    </w:lvl>
+    <w:lvl w:ilvl="1" w:tplc="280A0003" w:tentative="1">
+      <w:start w:val="1"/>
+      <w:numFmt w:val="bullet"/>
+      <w:lvlText w:val="o"/>
+      <w:lvlJc w:val="left"/>
+      <w:pPr>
+        <w:ind w:left="2880" w:hanging="360"/>
+      </w:pPr>
+      <w:rPr>
+        <w:rFonts w:ascii="Courier New" w:hAnsi="Courier New" w:cs="Courier New" w:hint="default"/>
+      </w:rPr>
+    </w:lvl>
+    <w:lvl w:ilvl="2" w:tplc="280A0005" w:tentative="1">
+      <w:start w:val="1"/>
+      <w:numFmt w:val="bullet"/>
+      <w:lvlText w:val=""/>
+      <w:lvlJc w:val="left"/>
+      <w:pPr>
+        <w:ind w:left="3600" w:hanging="360"/>
+      </w:pPr>
+      <w:rPr>
+        <w:rFonts w:ascii="Wingdings" w:hAnsi="Wingdings" w:hint="default"/>
+      </w:rPr>
+    </w:lvl>
+    <w:lvl w:ilvl="3" w:tplc="280A0001" w:tentative="1">
+      <w:start w:val="1"/>
+      <w:numFmt w:val="bullet"/>
+      <w:lvlText w:val=""/>
+      <w:lvlJc w:val="left"/>
+      <w:pPr>
+        <w:ind w:left="4320" w:hanging="360"/>
+      </w:pPr>
+      <w:rPr>
+        <w:rFonts w:ascii="Symbol" w:hAnsi="Symbol" w:hint="default"/>
+      </w:rPr>
+    </w:lvl>
+    <w:lvl w:ilvl="4" w:tplc="280A0003" w:tentative="1">
+      <w:start w:val="1"/>
+      <w:numFmt w:val="bullet"/>
+      <w:lvlText w:val="o"/>
+      <w:lvlJc w:val="left"/>
+      <w:pPr>
+        <w:ind w:left="5040" w:hanging="360"/>
+      </w:pPr>
+      <w:rPr>
+        <w:rFonts w:ascii="Courier New" w:hAnsi="Courier New" w:cs="Courier New" w:hint="default"/>
+      </w:rPr>
+    </w:lvl>
+    <w:lvl w:ilvl="5" w:tplc="280A0005" w:tentative="1">
+      <w:start w:val="1"/>
+      <w:numFmt w:val="bullet"/>
+      <w:lvlText w:val=""/>
+      <w:lvlJc w:val="left"/>
+      <w:pPr>
+        <w:ind w:left="5760" w:hanging="360"/>
+      </w:pPr>
+      <w:rPr>
+        <w:rFonts w:ascii="Wingdings" w:hAnsi="Wingdings" w:hint="default"/>
+      </w:rPr>
+    </w:lvl>
+    <w:lvl w:ilvl="6" w:tplc="280A0001" w:tentative="1">
+      <w:start w:val="1"/>
+      <w:numFmt w:val="bullet"/>
+      <w:lvlText w:val=""/>
+      <w:lvlJc w:val="left"/>
+      <w:pPr>
+        <w:ind w:left="6480" w:hanging="360"/>
+      </w:pPr>
+      <w:rPr>
+        <w:rFonts w:ascii="Symbol" w:hAnsi="Symbol" w:hint="default"/>
+      </w:rPr>
+    </w:lvl>
+    <w:lvl w:ilvl="7" w:tplc="280A0003" w:tentative="1">
+      <w:start w:val="1"/>
+      <w:numFmt w:val="bullet"/>
+      <w:lvlText w:val="o"/>
+      <w:lvlJc w:val="left"/>
+      <w:pPr>
+        <w:ind w:left="7200" w:hanging="360"/>
+      </w:pPr>
+      <w:rPr>
+        <w:rFonts w:ascii="Courier New" w:hAnsi="Courier New" w:cs="Courier New" w:hint="default"/>
+      </w:rPr>
+    </w:lvl>
+    <w:lvl w:ilvl="8" w:tplc="280A0005" w:tentative="1">
+      <w:start w:val="1"/>
+      <w:numFmt w:val="bullet"/>
+      <w:lvlText w:val=""/>
+      <w:lvlJc w:val="left"/>
+      <w:pPr>
+        <w:ind w:left="7920" w:hanging="360"/>
+      </w:pPr>
+      <w:rPr>
+        <w:rFonts w:ascii="Wingdings" w:hAnsi="Wingdings" w:hint="default"/>
+      </w:rPr>
+    </w:lvl>
+  </w:abstractNum>
+  <w:abstractNum w:abstractNumId="1">
+    <w:nsid w:val="204C3772"/>
+    <w:multiLevelType w:val="hybridMultilevel"/>
+    <w:tmpl w:val="7C926C14"/>
+    <w:lvl w:ilvl="0" w:tplc="70C6FEB6">
+      <w:start w:val="1"/>
+      <w:numFmt w:val="decimal"/>
+      <w:lvlText w:val="%1."/>
+      <w:lvlJc w:val="left"/>
+      <w:pPr>
+        <w:ind w:left="1800" w:hanging="360"/>
+      </w:pPr>
+      <w:rPr>
+        <w:rFonts w:hint="default"/>
+      </w:rPr>
+    </w:lvl>
+    <w:lvl w:ilvl="1" w:tplc="280A0019" w:tentative="1">
+      <w:start w:val="1"/>
+      <w:numFmt w:val="lowerLetter"/>
+      <w:lvlText w:val="%2."/>
+      <w:lvlJc w:val="left"/>
+      <w:pPr>
+        <w:ind w:left="1440" w:hanging="360"/>
+      </w:pPr>
+    </w:lvl>
+    <w:lvl w:ilvl="2" w:tplc="280A001B" w:tentative="1">
+      <w:start w:val="1"/>
+      <w:numFmt w:val="lowerRoman"/>
+      <w:lvlText w:val="%3."/>
+      <w:lvlJc w:val="right"/>
+      <w:pPr>
+        <w:ind w:left="2160" w:hanging="180"/>
+      </w:pPr>
+    </w:lvl>
+    <w:lvl w:ilvl="3" w:tplc="280A000F" w:tentative="1">
+      <w:start w:val="1"/>
+      <w:numFmt w:val="decimal"/>
+      <w:lvlText w:val="%4."/>
+      <w:lvlJc w:val="left"/>
+      <w:pPr>
+        <w:ind w:left="2880" w:hanging="360"/>
+      </w:pPr>
+    </w:lvl>
+    <w:lvl w:ilvl="4" w:tplc="280A0019" w:tentative="1">
+      <w:start w:val="1"/>
+      <w:numFmt w:val="lowerLetter"/>
+      <w:lvlText w:val="%5."/>
+      <w:lvlJc w:val="left"/>
+      <w:pPr>
+        <w:ind w:left="3600" w:hanging="360"/>
+      </w:pPr>
+    </w:lvl>
+    <w:lvl w:ilvl="5" w:tplc="280A001B" w:tentative="1">
+      <w:start w:val="1"/>
+      <w:numFmt w:val="lowerRoman"/>
+      <w:lvlText w:val="%6."/>
+      <w:lvlJc w:val="right"/>
+      <w:pPr>
+        <w:ind w:left="4320" w:hanging="180"/>
+      </w:pPr>
+    </w:lvl>
+    <w:lvl w:ilvl="6" w:tplc="280A000F" w:tentative="1">
+      <w:start w:val="1"/>
+      <w:numFmt w:val="decimal"/>
+      <w:lvlText w:val="%7."/>
+      <w:lvlJc w:val="left"/>
+      <w:pPr>
+        <w:ind w:left="5040" w:hanging="360"/>
+      </w:pPr>
+    </w:lvl>
+    <w:lvl w:ilvl="7" w:tplc="280A0019" w:tentative="1">
+      <w:start w:val="1"/>
+      <w:numFmt w:val="lowerLetter"/>
+      <w:lvlText w:val="%8."/>
+      <w:lvlJc w:val="left"/>
+      <w:pPr>
+        <w:ind w:left="5760" w:hanging="360"/>
+      </w:pPr>
+    </w:lvl>
+    <w:lvl w:ilvl="8" w:tplc="280A001B" w:tentative="1">
+      <w:start w:val="1"/>
+      <w:numFmt w:val="lowerRoman"/>
+      <w:lvlText w:val="%9."/>
+      <w:lvlJc w:val="right"/>
+      <w:pPr>
+        <w:ind w:left="6480" w:hanging="180"/>
+      </w:pPr>
+    </w:lvl>
+  </w:abstractNum>
+  <w:abstractNum w:abstractNumId="2">
+    <w:nsid w:val="26833AC8"/>
+    <w:multiLevelType w:val="hybridMultilevel"/>
+    <w:tmpl w:val="B49C7434"/>
+    <w:lvl w:ilvl="0" w:tplc="70C6FEB6">
+      <w:start w:val="1"/>
+      <w:numFmt w:val="decimal"/>
+      <w:lvlText w:val="%1."/>
+      <w:lvlJc w:val="left"/>
+      <w:pPr>
+        <w:ind w:left="1800" w:hanging="360"/>
+      </w:pPr>
+      <w:rPr>
+        <w:rFonts w:hint="default"/>
+      </w:rPr>
+    </w:lvl>
+    <w:lvl w:ilvl="1" w:tplc="280A0019">
+      <w:start w:val="1"/>
+      <w:numFmt w:val="lowerLetter"/>
+      <w:lvlText w:val="%2."/>
+      <w:lvlJc w:val="left"/>
+      <w:pPr>
+        <w:ind w:left="2520" w:hanging="360"/>
+      </w:pPr>
+    </w:lvl>
+    <w:lvl w:ilvl="2" w:tplc="280A001B" w:tentative="1">
+      <w:start w:val="1"/>
+      <w:numFmt w:val="lowerRoman"/>
+      <w:lvlText w:val="%3."/>
+      <w:lvlJc w:val="right"/>
+      <w:pPr>
+        <w:ind w:left="3240" w:hanging="180"/>
+      </w:pPr>
+    </w:lvl>
+    <w:lvl w:ilvl="3" w:tplc="280A000F" w:tentative="1">
+      <w:start w:val="1"/>
+      <w:numFmt w:val="decimal"/>
+      <w:lvlText w:val="%4."/>
+      <w:lvlJc w:val="left"/>
+      <w:pPr>
+        <w:ind w:left="3960" w:hanging="360"/>
+      </w:pPr>
+    </w:lvl>
+    <w:lvl w:ilvl="4" w:tplc="280A0019" w:tentative="1">
+      <w:start w:val="1"/>
+      <w:numFmt w:val="lowerLetter"/>
+      <w:lvlText w:val="%5."/>
+      <w:lvlJc w:val="left"/>
+      <w:pPr>
+        <w:ind w:left="4680" w:hanging="360"/>
+      </w:pPr>
+    </w:lvl>
+    <w:lvl w:ilvl="5" w:tplc="280A001B" w:tentative="1">
+      <w:start w:val="1"/>
+      <w:numFmt w:val="lowerRoman"/>
+      <w:lvlText w:val="%6."/>
+      <w:lvlJc w:val="right"/>
+      <w:pPr>
+        <w:ind w:left="5400" w:hanging="180"/>
+      </w:pPr>
+    </w:lvl>
+    <w:lvl w:ilvl="6" w:tplc="280A000F" w:tentative="1">
+      <w:start w:val="1"/>
+      <w:numFmt w:val="decimal"/>
+      <w:lvlText w:val="%7."/>
+      <w:lvlJc w:val="left"/>
+      <w:pPr>
+        <w:ind w:left="6120" w:hanging="360"/>
+      </w:pPr>
+    </w:lvl>
+    <w:lvl w:ilvl="7" w:tplc="280A0019" w:tentative="1">
+      <w:start w:val="1"/>
+      <w:numFmt w:val="lowerLetter"/>
+      <w:lvlText w:val="%8."/>
+      <w:lvlJc w:val="left"/>
+      <w:pPr>
+        <w:ind w:left="6840" w:hanging="360"/>
+      </w:pPr>
+    </w:lvl>
+    <w:lvl w:ilvl="8" w:tplc="280A001B" w:tentative="1">
+      <w:start w:val="1"/>
+      <w:numFmt w:val="lowerRoman"/>
+      <w:lvlText w:val="%9."/>
+      <w:lvlJc w:val="right"/>
+      <w:pPr>
+        <w:ind w:left="7560" w:hanging="180"/>
+      </w:pPr>
+    </w:lvl>
+  </w:abstractNum>
+  <w:abstractNum w:abstractNumId="3">
+    <w:nsid w:val="34706560"/>
+    <w:multiLevelType w:val="hybridMultilevel"/>
+    <w:tmpl w:val="DBBC36CA"/>
+    <w:lvl w:ilvl="0" w:tplc="280A000F">
+      <w:start w:val="1"/>
+      <w:numFmt w:val="decimal"/>
+      <w:lvlText w:val="%1."/>
+      <w:lvlJc w:val="left"/>
+      <w:pPr>
+        <w:ind w:left="720" w:hanging="360"/>
+      </w:pPr>
+    </w:lvl>
+    <w:lvl w:ilvl="1" w:tplc="280A0019">
+      <w:start w:val="1"/>
+      <w:numFmt w:val="lowerLetter"/>
+      <w:lvlText w:val="%2."/>
+      <w:lvlJc w:val="left"/>
+      <w:pPr>
+        <w:ind w:left="1440" w:hanging="360"/>
+      </w:pPr>
+    </w:lvl>
+    <w:lvl w:ilvl="2" w:tplc="280A001B" w:tentative="1">
+      <w:start w:val="1"/>
+      <w:numFmt w:val="lowerRoman"/>
+      <w:lvlText w:val="%3."/>
+      <w:lvlJc w:val="right"/>
+      <w:pPr>
+        <w:ind w:left="2160" w:hanging="180"/>
+      </w:pPr>
+    </w:lvl>
+    <w:lvl w:ilvl="3" w:tplc="280A000F" w:tentative="1">
+      <w:start w:val="1"/>
+      <w:numFmt w:val="decimal"/>
+      <w:lvlText w:val="%4."/>
+      <w:lvlJc w:val="left"/>
+      <w:pPr>
+        <w:ind w:left="2880" w:hanging="360"/>
+      </w:pPr>
+    </w:lvl>
+    <w:lvl w:ilvl="4" w:tplc="280A0019" w:tentative="1">
+      <w:start w:val="1"/>
+      <w:numFmt w:val="lowerLetter"/>
+      <w:lvlText w:val="%5."/>
+      <w:lvlJc w:val="left"/>
+      <w:pPr>
+        <w:ind w:left="3600" w:hanging="360"/>
+      </w:pPr>
+    </w:lvl>
+    <w:lvl w:ilvl="5" w:tplc="280A001B" w:tentative="1">
+      <w:start w:val="1"/>
+      <w:numFmt w:val="lowerRoman"/>
+      <w:lvlText w:val="%6."/>
+      <w:lvlJc w:val="right"/>
+      <w:pPr>
+        <w:ind w:left="4320" w:hanging="180"/>
+      </w:pPr>
+    </w:lvl>
+    <w:lvl w:ilvl="6" w:tplc="280A000F" w:tentative="1">
+      <w:start w:val="1"/>
+      <w:numFmt w:val="decimal"/>
+      <w:lvlText w:val="%7."/>
+      <w:lvlJc w:val="left"/>
+      <w:pPr>
+        <w:ind w:left="5040" w:hanging="360"/>
+      </w:pPr>
+    </w:lvl>
+    <w:lvl w:ilvl="7" w:tplc="280A0019" w:tentative="1">
+      <w:start w:val="1"/>
+      <w:numFmt w:val="lowerLetter"/>
+      <w:lvlText w:val="%8."/>
+      <w:lvlJc w:val="left"/>
+      <w:pPr>
+        <w:ind w:left="5760" w:hanging="360"/>
+      </w:pPr>
+    </w:lvl>
+    <w:lvl w:ilvl="8" w:tplc="280A001B" w:tentative="1">
+      <w:start w:val="1"/>
+      <w:numFmt w:val="lowerRoman"/>
+      <w:lvlText w:val="%9."/>
+      <w:lvlJc w:val="right"/>
+      <w:pPr>
+        <w:ind w:left="6480" w:hanging="180"/>
+      </w:pPr>
+    </w:lvl>
+  </w:abstractNum>
+  <w:abstractNum w:abstractNumId="4">
     <w:nsid w:val="465A306E"/>
     <w:multiLevelType w:val="multilevel"/>
     <w:tmpl w:val="5E9CEABC"/>
@@ -751,7 +1328,93 @@
       </w:pPr>
     </w:lvl>
   </w:abstractNum>
-  <w:abstractNum w:abstractNumId="1">
+  <w:abstractNum w:abstractNumId="5">
+    <w:nsid w:val="4C162B26"/>
+    <w:multiLevelType w:val="hybridMultilevel"/>
+    <w:tmpl w:val="0DB09A30"/>
+    <w:lvl w:ilvl="0" w:tplc="280A000F">
+      <w:start w:val="1"/>
+      <w:numFmt w:val="decimal"/>
+      <w:lvlText w:val="%1."/>
+      <w:lvlJc w:val="left"/>
+      <w:pPr>
+        <w:ind w:left="720" w:hanging="360"/>
+      </w:pPr>
+    </w:lvl>
+    <w:lvl w:ilvl="1" w:tplc="280A0019">
+      <w:start w:val="1"/>
+      <w:numFmt w:val="lowerLetter"/>
+      <w:lvlText w:val="%2."/>
+      <w:lvlJc w:val="left"/>
+      <w:pPr>
+        <w:ind w:left="1440" w:hanging="360"/>
+      </w:pPr>
+    </w:lvl>
+    <w:lvl w:ilvl="2" w:tplc="280A001B" w:tentative="1">
+      <w:start w:val="1"/>
+      <w:numFmt w:val="lowerRoman"/>
+      <w:lvlText w:val="%3."/>
+      <w:lvlJc w:val="right"/>
+      <w:pPr>
+        <w:ind w:left="2160" w:hanging="180"/>
+      </w:pPr>
+    </w:lvl>
+    <w:lvl w:ilvl="3" w:tplc="280A000F" w:tentative="1">
+      <w:start w:val="1"/>
+      <w:numFmt w:val="decimal"/>
+      <w:lvlText w:val="%4."/>
+      <w:lvlJc w:val="left"/>
+      <w:pPr>
+        <w:ind w:left="2880" w:hanging="360"/>
+      </w:pPr>
+    </w:lvl>
+    <w:lvl w:ilvl="4" w:tplc="280A0019" w:tentative="1">
+      <w:start w:val="1"/>
+      <w:numFmt w:val="lowerLetter"/>
+      <w:lvlText w:val="%5."/>
+      <w:lvlJc w:val="left"/>
+      <w:pPr>
+        <w:ind w:left="3600" w:hanging="360"/>
+      </w:pPr>
+    </w:lvl>
+    <w:lvl w:ilvl="5" w:tplc="280A001B" w:tentative="1">
+      <w:start w:val="1"/>
+      <w:numFmt w:val="lowerRoman"/>
+      <w:lvlText w:val="%6."/>
+      <w:lvlJc w:val="right"/>
+      <w:pPr>
+        <w:ind w:left="4320" w:hanging="180"/>
+      </w:pPr>
+    </w:lvl>
+    <w:lvl w:ilvl="6" w:tplc="280A000F" w:tentative="1">
+      <w:start w:val="1"/>
+      <w:numFmt w:val="decimal"/>
+      <w:lvlText w:val="%7."/>
+      <w:lvlJc w:val="left"/>
+      <w:pPr>
+        <w:ind w:left="5040" w:hanging="360"/>
+      </w:pPr>
+    </w:lvl>
+    <w:lvl w:ilvl="7" w:tplc="280A0019" w:tentative="1">
+      <w:start w:val="1"/>
+      <w:numFmt w:val="lowerLetter"/>
+      <w:lvlText w:val="%8."/>
+      <w:lvlJc w:val="left"/>
+      <w:pPr>
+        <w:ind w:left="5760" w:hanging="360"/>
+      </w:pPr>
+    </w:lvl>
+    <w:lvl w:ilvl="8" w:tplc="280A001B" w:tentative="1">
+      <w:start w:val="1"/>
+      <w:numFmt w:val="lowerRoman"/>
+      <w:lvlText w:val="%9."/>
+      <w:lvlJc w:val="right"/>
+      <w:pPr>
+        <w:ind w:left="6480" w:hanging="180"/>
+      </w:pPr>
+    </w:lvl>
+  </w:abstractNum>
+  <w:abstractNum w:abstractNumId="6">
     <w:nsid w:val="577F7167"/>
     <w:multiLevelType w:val="multilevel"/>
     <w:tmpl w:val="85848032"/>
@@ -838,7 +1501,7 @@
       </w:pPr>
     </w:lvl>
   </w:abstractNum>
-  <w:abstractNum w:abstractNumId="2">
+  <w:abstractNum w:abstractNumId="7">
     <w:nsid w:val="5DAA0A38"/>
     <w:multiLevelType w:val="multilevel"/>
     <w:tmpl w:val="860044C6"/>
@@ -955,128 +1618,324 @@
       </w:rPr>
     </w:lvl>
   </w:abstractNum>
-  <w:abstractNum w:abstractNumId="3">
+  <w:abstractNum w:abstractNumId="8">
     <w:nsid w:val="64886FD4"/>
     <w:multiLevelType w:val="multilevel"/>
-    <w:tmpl w:val="A96E9426"/>
+    <w:tmpl w:val="280A001F"/>
     <w:styleLink w:val="WWNum4"/>
     <w:lvl w:ilvl="0">
       <w:start w:val="1"/>
       <w:numFmt w:val="decimal"/>
-      <w:lvlText w:val="%1"/>
-      <w:lvlJc w:val="left"/>
-      <w:pPr>
-        <w:ind w:left="432" w:firstLine="0"/>
+      <w:lvlText w:val="%1."/>
+      <w:lvlJc w:val="left"/>
+      <w:pPr>
+        <w:ind w:left="360" w:hanging="360"/>
       </w:pPr>
     </w:lvl>
     <w:lvl w:ilvl="1">
       <w:start w:val="1"/>
       <w:numFmt w:val="decimal"/>
-      <w:lvlText w:val="%1.%2"/>
-      <w:lvlJc w:val="left"/>
-      <w:pPr>
-        <w:ind w:left="576" w:firstLine="0"/>
+      <w:lvlText w:val="%1.%2."/>
+      <w:lvlJc w:val="left"/>
+      <w:pPr>
+        <w:ind w:left="792" w:hanging="432"/>
       </w:pPr>
     </w:lvl>
     <w:lvl w:ilvl="2">
       <w:start w:val="1"/>
       <w:numFmt w:val="decimal"/>
-      <w:lvlText w:val="%1.%2.%3"/>
-      <w:lvlJc w:val="left"/>
-      <w:pPr>
-        <w:ind w:left="720" w:firstLine="0"/>
+      <w:lvlText w:val="%1.%2.%3."/>
+      <w:lvlJc w:val="left"/>
+      <w:pPr>
+        <w:ind w:left="1224" w:hanging="504"/>
       </w:pPr>
     </w:lvl>
     <w:lvl w:ilvl="3">
       <w:start w:val="1"/>
       <w:numFmt w:val="decimal"/>
-      <w:lvlText w:val="%1.%2.%3.%4"/>
-      <w:lvlJc w:val="left"/>
-      <w:pPr>
-        <w:ind w:left="864" w:firstLine="0"/>
+      <w:lvlText w:val="%1.%2.%3.%4."/>
+      <w:lvlJc w:val="left"/>
+      <w:pPr>
+        <w:ind w:left="1728" w:hanging="648"/>
       </w:pPr>
     </w:lvl>
     <w:lvl w:ilvl="4">
       <w:start w:val="1"/>
       <w:numFmt w:val="decimal"/>
-      <w:lvlText w:val="%1.%2.%3.%4.%5"/>
-      <w:lvlJc w:val="left"/>
-      <w:pPr>
-        <w:ind w:left="1008" w:firstLine="0"/>
+      <w:lvlText w:val="%1.%2.%3.%4.%5."/>
+      <w:lvlJc w:val="left"/>
+      <w:pPr>
+        <w:ind w:left="2232" w:hanging="792"/>
       </w:pPr>
     </w:lvl>
     <w:lvl w:ilvl="5">
       <w:start w:val="1"/>
       <w:numFmt w:val="decimal"/>
-      <w:lvlText w:val="%1.%2.%3.%4.%5.%6"/>
-      <w:lvlJc w:val="left"/>
-      <w:pPr>
-        <w:ind w:left="1152" w:firstLine="0"/>
+      <w:lvlText w:val="%1.%2.%3.%4.%5.%6."/>
+      <w:lvlJc w:val="left"/>
+      <w:pPr>
+        <w:ind w:left="2736" w:hanging="936"/>
       </w:pPr>
     </w:lvl>
     <w:lvl w:ilvl="6">
       <w:start w:val="1"/>
       <w:numFmt w:val="decimal"/>
-      <w:lvlText w:val="%1.%2.%3.%4.%5.%6.%7"/>
-      <w:lvlJc w:val="left"/>
-      <w:pPr>
-        <w:ind w:left="1296" w:firstLine="0"/>
+      <w:lvlText w:val="%1.%2.%3.%4.%5.%6.%7."/>
+      <w:lvlJc w:val="left"/>
+      <w:pPr>
+        <w:ind w:left="3240" w:hanging="1080"/>
       </w:pPr>
     </w:lvl>
     <w:lvl w:ilvl="7">
       <w:start w:val="1"/>
       <w:numFmt w:val="decimal"/>
-      <w:lvlText w:val="%1.%2.%3.%4.%5.%6.%7.%8"/>
-      <w:lvlJc w:val="left"/>
-      <w:pPr>
-        <w:ind w:left="1440" w:firstLine="0"/>
+      <w:lvlText w:val="%1.%2.%3.%4.%5.%6.%7.%8."/>
+      <w:lvlJc w:val="left"/>
+      <w:pPr>
+        <w:ind w:left="3744" w:hanging="1224"/>
       </w:pPr>
     </w:lvl>
     <w:lvl w:ilvl="8">
       <w:start w:val="1"/>
       <w:numFmt w:val="decimal"/>
-      <w:lvlText w:val="%1.%2.%3.%4.%5.%6.%7.%8.%9"/>
-      <w:lvlJc w:val="left"/>
-      <w:pPr>
-        <w:ind w:left="1584" w:firstLine="0"/>
+      <w:lvlText w:val="%1.%2.%3.%4.%5.%6.%7.%8.%9."/>
+      <w:lvlJc w:val="left"/>
+      <w:pPr>
+        <w:ind w:left="4320" w:hanging="1440"/>
+      </w:pPr>
+    </w:lvl>
+  </w:abstractNum>
+  <w:abstractNum w:abstractNumId="9">
+    <w:nsid w:val="68C46FCA"/>
+    <w:multiLevelType w:val="hybridMultilevel"/>
+    <w:tmpl w:val="B7F6DA1E"/>
+    <w:lvl w:ilvl="0" w:tplc="280A000F">
+      <w:start w:val="1"/>
+      <w:numFmt w:val="decimal"/>
+      <w:lvlText w:val="%1."/>
+      <w:lvlJc w:val="left"/>
+      <w:pPr>
+        <w:ind w:left="720" w:hanging="360"/>
+      </w:pPr>
+    </w:lvl>
+    <w:lvl w:ilvl="1" w:tplc="280A0019">
+      <w:start w:val="1"/>
+      <w:numFmt w:val="lowerLetter"/>
+      <w:lvlText w:val="%2."/>
+      <w:lvlJc w:val="left"/>
+      <w:pPr>
+        <w:ind w:left="1440" w:hanging="360"/>
+      </w:pPr>
+    </w:lvl>
+    <w:lvl w:ilvl="2" w:tplc="280A001B" w:tentative="1">
+      <w:start w:val="1"/>
+      <w:numFmt w:val="lowerRoman"/>
+      <w:lvlText w:val="%3."/>
+      <w:lvlJc w:val="right"/>
+      <w:pPr>
+        <w:ind w:left="2160" w:hanging="180"/>
+      </w:pPr>
+    </w:lvl>
+    <w:lvl w:ilvl="3" w:tplc="280A000F" w:tentative="1">
+      <w:start w:val="1"/>
+      <w:numFmt w:val="decimal"/>
+      <w:lvlText w:val="%4."/>
+      <w:lvlJc w:val="left"/>
+      <w:pPr>
+        <w:ind w:left="2880" w:hanging="360"/>
+      </w:pPr>
+    </w:lvl>
+    <w:lvl w:ilvl="4" w:tplc="280A0019" w:tentative="1">
+      <w:start w:val="1"/>
+      <w:numFmt w:val="lowerLetter"/>
+      <w:lvlText w:val="%5."/>
+      <w:lvlJc w:val="left"/>
+      <w:pPr>
+        <w:ind w:left="3600" w:hanging="360"/>
+      </w:pPr>
+    </w:lvl>
+    <w:lvl w:ilvl="5" w:tplc="280A001B" w:tentative="1">
+      <w:start w:val="1"/>
+      <w:numFmt w:val="lowerRoman"/>
+      <w:lvlText w:val="%6."/>
+      <w:lvlJc w:val="right"/>
+      <w:pPr>
+        <w:ind w:left="4320" w:hanging="180"/>
+      </w:pPr>
+    </w:lvl>
+    <w:lvl w:ilvl="6" w:tplc="280A000F" w:tentative="1">
+      <w:start w:val="1"/>
+      <w:numFmt w:val="decimal"/>
+      <w:lvlText w:val="%7."/>
+      <w:lvlJc w:val="left"/>
+      <w:pPr>
+        <w:ind w:left="5040" w:hanging="360"/>
+      </w:pPr>
+    </w:lvl>
+    <w:lvl w:ilvl="7" w:tplc="280A0019" w:tentative="1">
+      <w:start w:val="1"/>
+      <w:numFmt w:val="lowerLetter"/>
+      <w:lvlText w:val="%8."/>
+      <w:lvlJc w:val="left"/>
+      <w:pPr>
+        <w:ind w:left="5760" w:hanging="360"/>
+      </w:pPr>
+    </w:lvl>
+    <w:lvl w:ilvl="8" w:tplc="280A001B" w:tentative="1">
+      <w:start w:val="1"/>
+      <w:numFmt w:val="lowerRoman"/>
+      <w:lvlText w:val="%9."/>
+      <w:lvlJc w:val="right"/>
+      <w:pPr>
+        <w:ind w:left="6480" w:hanging="180"/>
+      </w:pPr>
+    </w:lvl>
+  </w:abstractNum>
+  <w:abstractNum w:abstractNumId="10">
+    <w:nsid w:val="6AF755D9"/>
+    <w:multiLevelType w:val="hybridMultilevel"/>
+    <w:tmpl w:val="5352F420"/>
+    <w:lvl w:ilvl="0" w:tplc="0CA690B4">
+      <w:start w:val="5"/>
+      <w:numFmt w:val="decimal"/>
+      <w:lvlText w:val="%1."/>
+      <w:lvlJc w:val="left"/>
+      <w:pPr>
+        <w:ind w:left="1800" w:hanging="360"/>
+      </w:pPr>
+      <w:rPr>
+        <w:rFonts w:hint="default"/>
+      </w:rPr>
+    </w:lvl>
+    <w:lvl w:ilvl="1" w:tplc="280A0019" w:tentative="1">
+      <w:start w:val="1"/>
+      <w:numFmt w:val="lowerLetter"/>
+      <w:lvlText w:val="%2."/>
+      <w:lvlJc w:val="left"/>
+      <w:pPr>
+        <w:ind w:left="1440" w:hanging="360"/>
+      </w:pPr>
+    </w:lvl>
+    <w:lvl w:ilvl="2" w:tplc="280A001B" w:tentative="1">
+      <w:start w:val="1"/>
+      <w:numFmt w:val="lowerRoman"/>
+      <w:lvlText w:val="%3."/>
+      <w:lvlJc w:val="right"/>
+      <w:pPr>
+        <w:ind w:left="2160" w:hanging="180"/>
+      </w:pPr>
+    </w:lvl>
+    <w:lvl w:ilvl="3" w:tplc="280A000F" w:tentative="1">
+      <w:start w:val="1"/>
+      <w:numFmt w:val="decimal"/>
+      <w:lvlText w:val="%4."/>
+      <w:lvlJc w:val="left"/>
+      <w:pPr>
+        <w:ind w:left="2880" w:hanging="360"/>
+      </w:pPr>
+    </w:lvl>
+    <w:lvl w:ilvl="4" w:tplc="280A0019" w:tentative="1">
+      <w:start w:val="1"/>
+      <w:numFmt w:val="lowerLetter"/>
+      <w:lvlText w:val="%5."/>
+      <w:lvlJc w:val="left"/>
+      <w:pPr>
+        <w:ind w:left="3600" w:hanging="360"/>
+      </w:pPr>
+    </w:lvl>
+    <w:lvl w:ilvl="5" w:tplc="280A001B" w:tentative="1">
+      <w:start w:val="1"/>
+      <w:numFmt w:val="lowerRoman"/>
+      <w:lvlText w:val="%6."/>
+      <w:lvlJc w:val="right"/>
+      <w:pPr>
+        <w:ind w:left="4320" w:hanging="180"/>
+      </w:pPr>
+    </w:lvl>
+    <w:lvl w:ilvl="6" w:tplc="280A000F" w:tentative="1">
+      <w:start w:val="1"/>
+      <w:numFmt w:val="decimal"/>
+      <w:lvlText w:val="%7."/>
+      <w:lvlJc w:val="left"/>
+      <w:pPr>
+        <w:ind w:left="5040" w:hanging="360"/>
+      </w:pPr>
+    </w:lvl>
+    <w:lvl w:ilvl="7" w:tplc="280A0019" w:tentative="1">
+      <w:start w:val="1"/>
+      <w:numFmt w:val="lowerLetter"/>
+      <w:lvlText w:val="%8."/>
+      <w:lvlJc w:val="left"/>
+      <w:pPr>
+        <w:ind w:left="5760" w:hanging="360"/>
+      </w:pPr>
+    </w:lvl>
+    <w:lvl w:ilvl="8" w:tplc="280A001B" w:tentative="1">
+      <w:start w:val="1"/>
+      <w:numFmt w:val="lowerRoman"/>
+      <w:lvlText w:val="%9."/>
+      <w:lvlJc w:val="right"/>
+      <w:pPr>
+        <w:ind w:left="6480" w:hanging="180"/>
       </w:pPr>
     </w:lvl>
   </w:abstractNum>
   <w:num w:numId="1">
-    <w:abstractNumId w:val="2"/>
+    <w:abstractNumId w:val="7"/>
   </w:num>
   <w:num w:numId="2">
-    <w:abstractNumId w:val="1"/>
+    <w:abstractNumId w:val="6"/>
   </w:num>
   <w:num w:numId="3">
-    <w:abstractNumId w:val="0"/>
+    <w:abstractNumId w:val="4"/>
   </w:num>
   <w:num w:numId="4">
-    <w:abstractNumId w:val="3"/>
+    <w:abstractNumId w:val="8"/>
   </w:num>
   <w:num w:numId="5">
-    <w:abstractNumId w:val="3"/>
+    <w:abstractNumId w:val="8"/>
     <w:lvlOverride w:ilvl="0">
       <w:startOverride w:val="1"/>
     </w:lvlOverride>
   </w:num>
   <w:num w:numId="6">
-    <w:abstractNumId w:val="1"/>
+    <w:abstractNumId w:val="6"/>
     <w:lvlOverride w:ilvl="0">
       <w:startOverride w:val="1"/>
     </w:lvlOverride>
   </w:num>
   <w:num w:numId="7">
-    <w:abstractNumId w:val="2"/>
+    <w:abstractNumId w:val="7"/>
     <w:lvlOverride w:ilvl="0">
       <w:startOverride w:val="1"/>
     </w:lvlOverride>
   </w:num>
   <w:num w:numId="8">
-    <w:abstractNumId w:val="0"/>
+    <w:abstractNumId w:val="4"/>
     <w:lvlOverride w:ilvl="0">
       <w:startOverride w:val="1"/>
     </w:lvlOverride>
+  </w:num>
+  <w:num w:numId="9">
+    <w:abstractNumId w:val="3"/>
+  </w:num>
+  <w:num w:numId="10">
+    <w:abstractNumId w:val="5"/>
+  </w:num>
+  <w:num w:numId="11">
+    <w:abstractNumId w:val="9"/>
+  </w:num>
+  <w:num w:numId="12">
+    <w:abstractNumId w:val="2"/>
+  </w:num>
+  <w:num w:numId="13">
+    <w:abstractNumId w:val="10"/>
+  </w:num>
+  <w:num w:numId="14">
+    <w:abstractNumId w:val="0"/>
+  </w:num>
+  <w:num w:numId="15">
+    <w:abstractNumId w:val="1"/>
   </w:num>
 </w:numbering>
 </file>

</xml_diff>

<commit_message>
actualizar flujo alterno y condiciones CUS 01
</commit_message>
<xml_diff>
--- a/Desarrollo/SWGF/Analisis y Diseño/Especificaciones de CUS/SWGF_ECUS_01.docx
+++ b/Desarrollo/SWGF/Analisis y Diseño/Especificaciones de CUS/SWGF_ECUS_01.docx
@@ -93,6 +93,7 @@
         <w:pStyle w:val="Standard"/>
         <w:spacing w:before="240" w:after="60"/>
         <w:rPr>
+          <w:rFonts w:ascii="Arial" w:hAnsi="Arial" w:cs="Arial"/>
           <w:sz w:val="36"/>
           <w:szCs w:val="36"/>
         </w:rPr>
@@ -118,14 +119,14 @@
         <w:ind w:left="720"/>
         <w:jc w:val="both"/>
         <w:rPr>
-          <w:rFonts w:asciiTheme="minorHAnsi" w:hAnsiTheme="minorHAnsi" w:cstheme="minorHAnsi"/>
-          <w:sz w:val="22"/>
-          <w:szCs w:val="22"/>
-        </w:rPr>
-      </w:pPr>
-      <w:r>
-        <w:rPr>
-          <w:rFonts w:asciiTheme="minorHAnsi" w:hAnsiTheme="minorHAnsi" w:cstheme="minorHAnsi"/>
+          <w:rFonts w:ascii="Arial" w:hAnsi="Arial" w:cs="Arial"/>
+          <w:sz w:val="22"/>
+          <w:szCs w:val="22"/>
+        </w:rPr>
+      </w:pPr>
+      <w:r>
+        <w:rPr>
+          <w:rFonts w:ascii="Arial" w:hAnsi="Arial" w:cs="Arial"/>
           <w:sz w:val="22"/>
           <w:szCs w:val="22"/>
         </w:rPr>
@@ -133,7 +134,7 @@
       </w:r>
       <w:r>
         <w:rPr>
-          <w:rFonts w:asciiTheme="minorHAnsi" w:hAnsiTheme="minorHAnsi" w:cstheme="minorHAnsi"/>
+          <w:rFonts w:ascii="Arial" w:hAnsi="Arial" w:cs="Arial"/>
           <w:sz w:val="22"/>
           <w:szCs w:val="22"/>
         </w:rPr>
@@ -141,7 +142,7 @@
       </w:r>
       <w:r>
         <w:rPr>
-          <w:rFonts w:asciiTheme="minorHAnsi" w:hAnsiTheme="minorHAnsi" w:cstheme="minorHAnsi"/>
+          <w:rFonts w:ascii="Arial" w:hAnsi="Arial" w:cs="Arial"/>
           <w:sz w:val="22"/>
           <w:szCs w:val="22"/>
         </w:rPr>
@@ -149,7 +150,7 @@
       </w:r>
       <w:r>
         <w:rPr>
-          <w:rFonts w:asciiTheme="minorHAnsi" w:hAnsiTheme="minorHAnsi" w:cstheme="minorHAnsi"/>
+          <w:rFonts w:ascii="Arial" w:hAnsi="Arial" w:cs="Arial"/>
           <w:sz w:val="22"/>
           <w:szCs w:val="22"/>
         </w:rPr>
@@ -173,8 +174,18 @@
       <w:pPr>
         <w:pStyle w:val="Ttulo2"/>
         <w:ind w:firstLine="0"/>
-      </w:pPr>
-      <w:r>
+        <w:rPr>
+          <w:b w:val="0"/>
+          <w:sz w:val="22"/>
+          <w:szCs w:val="22"/>
+        </w:rPr>
+      </w:pPr>
+      <w:r>
+        <w:rPr>
+          <w:b w:val="0"/>
+          <w:sz w:val="22"/>
+          <w:szCs w:val="22"/>
+        </w:rPr>
         <w:t>Trabajador</w:t>
       </w:r>
     </w:p>
@@ -212,9 +223,20 @@
     <w:p>
       <w:pPr>
         <w:pStyle w:val="Standard"/>
-        <w:ind w:left="1440"/>
-      </w:pPr>
-      <w:r>
+        <w:ind w:left="851"/>
+        <w:jc w:val="both"/>
+        <w:rPr>
+          <w:rFonts w:ascii="Arial" w:hAnsi="Arial" w:cs="Arial"/>
+          <w:sz w:val="22"/>
+          <w:szCs w:val="22"/>
+        </w:rPr>
+      </w:pPr>
+      <w:r>
+        <w:rPr>
+          <w:rFonts w:ascii="Arial" w:hAnsi="Arial" w:cs="Arial"/>
+          <w:sz w:val="22"/>
+          <w:szCs w:val="22"/>
+        </w:rPr>
         <w:t>El usuario debe haber iniciado sesión en el Sistema con el perfil de “Trabajador”.</w:t>
       </w:r>
     </w:p>
@@ -235,6 +257,9 @@
       <w:pPr>
         <w:pStyle w:val="Standard"/>
         <w:ind w:left="576"/>
+        <w:rPr>
+          <w:rFonts w:ascii="Arial" w:hAnsi="Arial" w:cs="Arial"/>
+        </w:rPr>
       </w:pPr>
     </w:p>
     <w:p>
@@ -245,8 +270,18 @@
           <w:numId w:val="12"/>
         </w:numPr>
         <w:ind w:left="1134"/>
-      </w:pPr>
-      <w:r>
+        <w:rPr>
+          <w:rFonts w:ascii="Arial" w:hAnsi="Arial" w:cs="Arial"/>
+          <w:sz w:val="22"/>
+          <w:szCs w:val="22"/>
+        </w:rPr>
+      </w:pPr>
+      <w:r>
+        <w:rPr>
+          <w:rFonts w:ascii="Arial" w:hAnsi="Arial" w:cs="Arial"/>
+          <w:sz w:val="22"/>
+          <w:szCs w:val="22"/>
+        </w:rPr>
         <w:t>El Usuario selecciona la opción “Registrar Cliente”.</w:t>
       </w:r>
     </w:p>
@@ -258,8 +293,18 @@
           <w:numId w:val="12"/>
         </w:numPr>
         <w:ind w:left="1134"/>
-      </w:pPr>
-      <w:r>
+        <w:rPr>
+          <w:rFonts w:ascii="Arial" w:hAnsi="Arial" w:cs="Arial"/>
+          <w:sz w:val="22"/>
+          <w:szCs w:val="22"/>
+        </w:rPr>
+      </w:pPr>
+      <w:r>
+        <w:rPr>
+          <w:rFonts w:ascii="Arial" w:hAnsi="Arial" w:cs="Arial"/>
+          <w:sz w:val="22"/>
+          <w:szCs w:val="22"/>
+        </w:rPr>
         <w:t>El Sistema muestra el formulario con los siguientes campos:</w:t>
       </w:r>
     </w:p>
@@ -271,8 +316,18 @@
           <w:numId w:val="14"/>
         </w:numPr>
         <w:ind w:left="1560"/>
-      </w:pPr>
-      <w:r>
+        <w:rPr>
+          <w:rFonts w:ascii="Arial" w:hAnsi="Arial" w:cs="Arial"/>
+          <w:sz w:val="22"/>
+          <w:szCs w:val="22"/>
+        </w:rPr>
+      </w:pPr>
+      <w:r>
+        <w:rPr>
+          <w:rFonts w:ascii="Arial" w:hAnsi="Arial" w:cs="Arial"/>
+          <w:sz w:val="22"/>
+          <w:szCs w:val="22"/>
+        </w:rPr>
         <w:t>Nombres</w:t>
       </w:r>
     </w:p>
@@ -284,8 +339,18 @@
           <w:numId w:val="14"/>
         </w:numPr>
         <w:ind w:left="1560"/>
-      </w:pPr>
-      <w:r>
+        <w:rPr>
+          <w:rFonts w:ascii="Arial" w:hAnsi="Arial" w:cs="Arial"/>
+          <w:sz w:val="22"/>
+          <w:szCs w:val="22"/>
+        </w:rPr>
+      </w:pPr>
+      <w:r>
+        <w:rPr>
+          <w:rFonts w:ascii="Arial" w:hAnsi="Arial" w:cs="Arial"/>
+          <w:sz w:val="22"/>
+          <w:szCs w:val="22"/>
+        </w:rPr>
         <w:t>Apellido Paterno</w:t>
       </w:r>
     </w:p>
@@ -297,8 +362,18 @@
           <w:numId w:val="14"/>
         </w:numPr>
         <w:ind w:left="1560"/>
-      </w:pPr>
-      <w:r>
+        <w:rPr>
+          <w:rFonts w:ascii="Arial" w:hAnsi="Arial" w:cs="Arial"/>
+          <w:sz w:val="22"/>
+          <w:szCs w:val="22"/>
+        </w:rPr>
+      </w:pPr>
+      <w:r>
+        <w:rPr>
+          <w:rFonts w:ascii="Arial" w:hAnsi="Arial" w:cs="Arial"/>
+          <w:sz w:val="22"/>
+          <w:szCs w:val="22"/>
+        </w:rPr>
         <w:t>Apellido Materno</w:t>
       </w:r>
     </w:p>
@@ -310,8 +385,18 @@
           <w:numId w:val="14"/>
         </w:numPr>
         <w:ind w:left="1560"/>
-      </w:pPr>
-      <w:r>
+        <w:rPr>
+          <w:rFonts w:ascii="Arial" w:hAnsi="Arial" w:cs="Arial"/>
+          <w:sz w:val="22"/>
+          <w:szCs w:val="22"/>
+        </w:rPr>
+      </w:pPr>
+      <w:r>
+        <w:rPr>
+          <w:rFonts w:ascii="Arial" w:hAnsi="Arial" w:cs="Arial"/>
+          <w:sz w:val="22"/>
+          <w:szCs w:val="22"/>
+        </w:rPr>
         <w:t>Tipo de Documento de Identidad</w:t>
       </w:r>
     </w:p>
@@ -323,8 +408,18 @@
           <w:numId w:val="14"/>
         </w:numPr>
         <w:ind w:left="1560"/>
-      </w:pPr>
-      <w:r>
+        <w:rPr>
+          <w:rFonts w:ascii="Arial" w:hAnsi="Arial" w:cs="Arial"/>
+          <w:sz w:val="22"/>
+          <w:szCs w:val="22"/>
+        </w:rPr>
+      </w:pPr>
+      <w:r>
+        <w:rPr>
+          <w:rFonts w:ascii="Arial" w:hAnsi="Arial" w:cs="Arial"/>
+          <w:sz w:val="22"/>
+          <w:szCs w:val="22"/>
+        </w:rPr>
         <w:t>Número de Documento de Identidad</w:t>
       </w:r>
     </w:p>
@@ -336,8 +431,18 @@
           <w:numId w:val="14"/>
         </w:numPr>
         <w:ind w:left="1560"/>
-      </w:pPr>
-      <w:r>
+        <w:rPr>
+          <w:rFonts w:ascii="Arial" w:hAnsi="Arial" w:cs="Arial"/>
+          <w:sz w:val="22"/>
+          <w:szCs w:val="22"/>
+        </w:rPr>
+      </w:pPr>
+      <w:r>
+        <w:rPr>
+          <w:rFonts w:ascii="Arial" w:hAnsi="Arial" w:cs="Arial"/>
+          <w:sz w:val="22"/>
+          <w:szCs w:val="22"/>
+        </w:rPr>
         <w:t>E-mail</w:t>
       </w:r>
     </w:p>
@@ -349,14 +454,29 @@
           <w:numId w:val="14"/>
         </w:numPr>
         <w:ind w:left="1560"/>
-      </w:pPr>
-      <w:r>
+        <w:rPr>
+          <w:rFonts w:ascii="Arial" w:hAnsi="Arial" w:cs="Arial"/>
+          <w:sz w:val="22"/>
+          <w:szCs w:val="22"/>
+        </w:rPr>
+      </w:pPr>
+      <w:r>
+        <w:rPr>
+          <w:rFonts w:ascii="Arial" w:hAnsi="Arial" w:cs="Arial"/>
+          <w:sz w:val="22"/>
+          <w:szCs w:val="22"/>
+        </w:rPr>
         <w:t>Número de teléfono.</w:t>
       </w:r>
     </w:p>
     <w:p>
       <w:pPr>
         <w:pStyle w:val="Standard"/>
+        <w:rPr>
+          <w:rFonts w:ascii="Arial" w:hAnsi="Arial" w:cs="Arial"/>
+          <w:sz w:val="22"/>
+          <w:szCs w:val="22"/>
+        </w:rPr>
       </w:pPr>
     </w:p>
     <w:p>
@@ -367,8 +487,18 @@
           <w:numId w:val="12"/>
         </w:numPr>
         <w:ind w:left="1134"/>
-      </w:pPr>
-      <w:r>
+        <w:rPr>
+          <w:rFonts w:ascii="Arial" w:hAnsi="Arial" w:cs="Arial"/>
+          <w:sz w:val="22"/>
+          <w:szCs w:val="22"/>
+        </w:rPr>
+      </w:pPr>
+      <w:r>
+        <w:rPr>
+          <w:rFonts w:ascii="Arial" w:hAnsi="Arial" w:cs="Arial"/>
+          <w:sz w:val="22"/>
+          <w:szCs w:val="22"/>
+        </w:rPr>
         <w:t>El Usuario ingresa los datos solicitados por el Sistema.</w:t>
       </w:r>
     </w:p>
@@ -380,8 +510,18 @@
           <w:numId w:val="12"/>
         </w:numPr>
         <w:ind w:left="1134"/>
-      </w:pPr>
-      <w:r>
+        <w:rPr>
+          <w:rFonts w:ascii="Arial" w:hAnsi="Arial" w:cs="Arial"/>
+          <w:sz w:val="22"/>
+          <w:szCs w:val="22"/>
+        </w:rPr>
+      </w:pPr>
+      <w:r>
+        <w:rPr>
+          <w:rFonts w:ascii="Arial" w:hAnsi="Arial" w:cs="Arial"/>
+          <w:sz w:val="22"/>
+          <w:szCs w:val="22"/>
+        </w:rPr>
         <w:t>El Usuario selecciona la opción “Registrar”.</w:t>
       </w:r>
     </w:p>
@@ -393,16 +533,27 @@
           <w:numId w:val="12"/>
         </w:numPr>
         <w:ind w:left="1134"/>
-      </w:pPr>
-      <w:r>
+        <w:rPr>
+          <w:rFonts w:ascii="Arial" w:hAnsi="Arial" w:cs="Arial"/>
+          <w:sz w:val="22"/>
+          <w:szCs w:val="22"/>
+        </w:rPr>
+      </w:pPr>
+      <w:r>
+        <w:rPr>
+          <w:rFonts w:ascii="Arial" w:hAnsi="Arial" w:cs="Arial"/>
+          <w:sz w:val="22"/>
+          <w:szCs w:val="22"/>
+        </w:rPr>
         <w:t>El Sistema muestra un mensaje indicando que la operación se realizó con éxito.</w:t>
       </w:r>
-      <w:bookmarkStart w:id="0" w:name="_GoBack"/>
-      <w:bookmarkEnd w:id="0"/>
     </w:p>
     <w:p>
       <w:pPr>
         <w:pStyle w:val="Standard"/>
+        <w:rPr>
+          <w:rFonts w:ascii="Arial" w:hAnsi="Arial" w:cs="Arial"/>
+        </w:rPr>
       </w:pPr>
     </w:p>
     <w:p>
@@ -410,25 +561,188 @@
         <w:pStyle w:val="Ttulo1"/>
         <w:numPr>
           <w:ilvl w:val="0"/>
-          <w:numId w:val="13"/>
+          <w:numId w:val="4"/>
         </w:numPr>
         <w:ind w:left="709" w:hanging="709"/>
       </w:pPr>
       <w:r>
         <w:t>Flujo Alternativo</w:t>
       </w:r>
+    </w:p>
+    <w:p>
+      <w:pPr>
+        <w:pStyle w:val="Ttulo1"/>
+        <w:numPr>
+          <w:ilvl w:val="1"/>
+          <w:numId w:val="4"/>
+        </w:numPr>
+        <w:rPr>
+          <w:sz w:val="22"/>
+        </w:rPr>
+      </w:pPr>
+      <w:r>
+        <w:rPr>
+          <w:sz w:val="22"/>
+        </w:rPr>
+        <w:t>Salir del formulario “Registrar Cliente”</w:t>
+      </w:r>
+    </w:p>
+    <w:p>
+      <w:pPr>
+        <w:pStyle w:val="Standard"/>
+        <w:ind w:left="792"/>
+        <w:rPr>
+          <w:rFonts w:ascii="Arial" w:hAnsi="Arial" w:cs="Arial"/>
+          <w:sz w:val="22"/>
+          <w:szCs w:val="22"/>
+        </w:rPr>
+      </w:pPr>
+      <w:r>
+        <w:rPr>
+          <w:rFonts w:ascii="Arial" w:hAnsi="Arial" w:cs="Arial"/>
+          <w:sz w:val="22"/>
+          <w:szCs w:val="22"/>
+        </w:rPr>
+        <w:t>2.1. El Usuario selecciona la opción “Regresar”. Con ello finaliza el caso de uso.</w:t>
+      </w:r>
+    </w:p>
+    <w:p>
+      <w:pPr>
+        <w:pStyle w:val="Standard"/>
+        <w:ind w:left="792"/>
+        <w:rPr>
+          <w:rFonts w:ascii="Arial" w:hAnsi="Arial" w:cs="Arial"/>
+          <w:sz w:val="22"/>
+          <w:szCs w:val="22"/>
+        </w:rPr>
+      </w:pPr>
+    </w:p>
+    <w:p>
+      <w:pPr>
+        <w:pStyle w:val="Ttulo1"/>
+        <w:numPr>
+          <w:ilvl w:val="1"/>
+          <w:numId w:val="4"/>
+        </w:numPr>
+        <w:rPr>
+          <w:sz w:val="22"/>
+        </w:rPr>
+      </w:pPr>
+      <w:r>
+        <w:rPr>
+          <w:sz w:val="22"/>
+        </w:rPr>
+        <w:t>Campos requeridos</w:t>
+      </w:r>
+    </w:p>
+    <w:p>
+      <w:pPr>
+        <w:pStyle w:val="Standard"/>
+        <w:ind w:left="792"/>
+        <w:rPr>
+          <w:rFonts w:ascii="Arial" w:hAnsi="Arial" w:cs="Arial"/>
+          <w:sz w:val="22"/>
+          <w:szCs w:val="22"/>
+        </w:rPr>
+      </w:pPr>
+      <w:r>
+        <w:rPr>
+          <w:rFonts w:ascii="Arial" w:hAnsi="Arial" w:cs="Arial"/>
+          <w:sz w:val="22"/>
+          <w:szCs w:val="22"/>
+        </w:rPr>
+        <w:t>4.1. El Sistema muestra un mensaje indicando que hay campos que se requiere que sean llenados.</w:t>
+      </w:r>
+    </w:p>
+    <w:p>
+      <w:pPr>
+        <w:pStyle w:val="Standard"/>
+        <w:ind w:left="792"/>
+        <w:rPr>
+          <w:rFonts w:ascii="Arial" w:hAnsi="Arial" w:cs="Arial"/>
+          <w:sz w:val="22"/>
+          <w:szCs w:val="22"/>
+        </w:rPr>
+      </w:pPr>
+      <w:r>
+        <w:rPr>
+          <w:rFonts w:ascii="Arial" w:hAnsi="Arial" w:cs="Arial"/>
+          <w:sz w:val="22"/>
+          <w:szCs w:val="22"/>
+        </w:rPr>
+        <w:t>4.2. El Sistema regresa al punto 2.</w:t>
+      </w:r>
+      <w:bookmarkStart w:id="0" w:name="_GoBack"/>
+      <w:bookmarkEnd w:id="0"/>
+    </w:p>
+    <w:p>
+      <w:pPr>
+        <w:pStyle w:val="Standard"/>
+        <w:ind w:left="792"/>
+        <w:rPr>
+          <w:rFonts w:ascii="Arial" w:hAnsi="Arial" w:cs="Arial"/>
+          <w:sz w:val="22"/>
+          <w:szCs w:val="22"/>
+        </w:rPr>
+      </w:pPr>
     </w:p>
     <w:p>
       <w:pPr>
         <w:pStyle w:val="Ttulo1"/>
         <w:numPr>
           <w:ilvl w:val="0"/>
-          <w:numId w:val="13"/>
+          <w:numId w:val="4"/>
         </w:numPr>
         <w:ind w:left="720" w:hanging="720"/>
       </w:pPr>
-      <w:r>
-        <w:t>Pos-condiciones</w:t>
+      <w:proofErr w:type="spellStart"/>
+      <w:r>
+        <w:t>Pos</w:t>
+      </w:r>
+      <w:proofErr w:type="spellEnd"/>
+      <w:r>
+        <w:t>-condiciones</w:t>
+      </w:r>
+    </w:p>
+    <w:p>
+      <w:pPr>
+        <w:pStyle w:val="Standard"/>
+        <w:numPr>
+          <w:ilvl w:val="1"/>
+          <w:numId w:val="4"/>
+        </w:numPr>
+        <w:rPr>
+          <w:rFonts w:ascii="Arial" w:hAnsi="Arial" w:cs="Arial"/>
+          <w:sz w:val="22"/>
+          <w:szCs w:val="22"/>
+        </w:rPr>
+      </w:pPr>
+      <w:r>
+        <w:rPr>
+          <w:rFonts w:ascii="Arial" w:hAnsi="Arial" w:cs="Arial"/>
+          <w:b/>
+          <w:sz w:val="22"/>
+          <w:szCs w:val="22"/>
+        </w:rPr>
+        <w:t>Cliente registrado</w:t>
+      </w:r>
+    </w:p>
+    <w:p>
+      <w:pPr>
+        <w:pStyle w:val="Standard"/>
+        <w:ind w:left="720"/>
+        <w:rPr>
+          <w:rFonts w:ascii="Arial" w:hAnsi="Arial" w:cs="Arial"/>
+          <w:sz w:val="22"/>
+        </w:rPr>
+      </w:pPr>
+      <w:r>
+        <w:rPr>
+          <w:rFonts w:ascii="Arial" w:hAnsi="Arial" w:cs="Arial"/>
+          <w:sz w:val="22"/>
+        </w:rPr>
+        <w:lastRenderedPageBreak/>
+        <w:t>Se genera un nuevo registro de un Cliente en la base de datos del Sistema.</w:t>
       </w:r>
     </w:p>
     <w:p>
@@ -436,7 +750,7 @@
         <w:pStyle w:val="Ttulo1"/>
         <w:numPr>
           <w:ilvl w:val="0"/>
-          <w:numId w:val="13"/>
+          <w:numId w:val="4"/>
         </w:numPr>
         <w:ind w:left="720" w:hanging="720"/>
       </w:pPr>
@@ -447,6 +761,28 @@
     <w:p>
       <w:pPr>
         <w:pStyle w:val="Standard"/>
+        <w:ind w:left="720"/>
+        <w:rPr>
+          <w:rFonts w:ascii="Arial" w:hAnsi="Arial" w:cs="Arial"/>
+          <w:sz w:val="22"/>
+          <w:szCs w:val="22"/>
+        </w:rPr>
+      </w:pPr>
+      <w:r>
+        <w:rPr>
+          <w:rFonts w:ascii="Arial" w:hAnsi="Arial" w:cs="Arial"/>
+          <w:sz w:val="22"/>
+          <w:szCs w:val="22"/>
+        </w:rPr>
+        <w:t>No aplica.</w:t>
+      </w:r>
+    </w:p>
+    <w:p>
+      <w:pPr>
+        <w:pStyle w:val="Standard"/>
+        <w:rPr>
+          <w:rFonts w:ascii="Arial" w:hAnsi="Arial" w:cs="Arial"/>
+        </w:rPr>
       </w:pPr>
     </w:p>
     <w:sectPr>
@@ -556,7 +892,23 @@
               <w:rFonts w:eastAsia="Symbol" w:cs="Symbol"/>
               <w:lang w:bidi="ar-SA"/>
             </w:rPr>
-            <w:t>Taller ProSoft, 2017- 0</w:t>
+            <w:t xml:space="preserve">Taller </w:t>
+          </w:r>
+          <w:proofErr w:type="spellStart"/>
+          <w:r>
+            <w:rPr>
+              <w:rFonts w:eastAsia="Symbol" w:cs="Symbol"/>
+              <w:lang w:bidi="ar-SA"/>
+            </w:rPr>
+            <w:t>ProSoft</w:t>
+          </w:r>
+          <w:proofErr w:type="spellEnd"/>
+          <w:r>
+            <w:rPr>
+              <w:rFonts w:eastAsia="Symbol" w:cs="Symbol"/>
+              <w:lang w:bidi="ar-SA"/>
+            </w:rPr>
+            <w:t>, 2017- 0</w:t>
           </w:r>
         </w:p>
       </w:tc>
@@ -613,7 +965,7 @@
               <w:noProof/>
               <w:lang w:bidi="ar-SA"/>
             </w:rPr>
-            <w:t>1</w:t>
+            <w:t>2</w:t>
           </w:r>
           <w:r>
             <w:rPr>
@@ -662,7 +1014,7 @@
               <w:noProof/>
               <w:lang w:bidi="ar-SA"/>
             </w:rPr>
-            <w:t>1</w:t>
+            <w:t>2</w:t>
           </w:r>
           <w:r>
             <w:rPr>
@@ -1621,7 +1973,7 @@
   <w:abstractNum w:abstractNumId="8">
     <w:nsid w:val="64886FD4"/>
     <w:multiLevelType w:val="multilevel"/>
-    <w:tmpl w:val="280A001F"/>
+    <w:tmpl w:val="6840E79C"/>
     <w:styleLink w:val="WWNum4"/>
     <w:lvl w:ilvl="0">
       <w:start w:val="1"/>
@@ -1793,90 +2145,90 @@
   </w:abstractNum>
   <w:abstractNum w:abstractNumId="10">
     <w:nsid w:val="6AF755D9"/>
-    <w:multiLevelType w:val="hybridMultilevel"/>
-    <w:tmpl w:val="5352F420"/>
-    <w:lvl w:ilvl="0" w:tplc="0CA690B4">
-      <w:start w:val="5"/>
+    <w:multiLevelType w:val="multilevel"/>
+    <w:tmpl w:val="280A001F"/>
+    <w:lvl w:ilvl="0">
+      <w:start w:val="1"/>
       <w:numFmt w:val="decimal"/>
       <w:lvlText w:val="%1."/>
       <w:lvlJc w:val="left"/>
       <w:pPr>
-        <w:ind w:left="1800" w:hanging="360"/>
+        <w:ind w:left="360" w:hanging="360"/>
       </w:pPr>
       <w:rPr>
         <w:rFonts w:hint="default"/>
       </w:rPr>
     </w:lvl>
-    <w:lvl w:ilvl="1" w:tplc="280A0019" w:tentative="1">
-      <w:start w:val="1"/>
-      <w:numFmt w:val="lowerLetter"/>
-      <w:lvlText w:val="%2."/>
-      <w:lvlJc w:val="left"/>
-      <w:pPr>
-        <w:ind w:left="1440" w:hanging="360"/>
-      </w:pPr>
-    </w:lvl>
-    <w:lvl w:ilvl="2" w:tplc="280A001B" w:tentative="1">
-      <w:start w:val="1"/>
-      <w:numFmt w:val="lowerRoman"/>
-      <w:lvlText w:val="%3."/>
-      <w:lvlJc w:val="right"/>
-      <w:pPr>
-        <w:ind w:left="2160" w:hanging="180"/>
-      </w:pPr>
-    </w:lvl>
-    <w:lvl w:ilvl="3" w:tplc="280A000F" w:tentative="1">
-      <w:start w:val="1"/>
-      <w:numFmt w:val="decimal"/>
-      <w:lvlText w:val="%4."/>
-      <w:lvlJc w:val="left"/>
-      <w:pPr>
-        <w:ind w:left="2880" w:hanging="360"/>
-      </w:pPr>
-    </w:lvl>
-    <w:lvl w:ilvl="4" w:tplc="280A0019" w:tentative="1">
-      <w:start w:val="1"/>
-      <w:numFmt w:val="lowerLetter"/>
-      <w:lvlText w:val="%5."/>
-      <w:lvlJc w:val="left"/>
-      <w:pPr>
-        <w:ind w:left="3600" w:hanging="360"/>
-      </w:pPr>
-    </w:lvl>
-    <w:lvl w:ilvl="5" w:tplc="280A001B" w:tentative="1">
-      <w:start w:val="1"/>
-      <w:numFmt w:val="lowerRoman"/>
-      <w:lvlText w:val="%6."/>
-      <w:lvlJc w:val="right"/>
-      <w:pPr>
-        <w:ind w:left="4320" w:hanging="180"/>
-      </w:pPr>
-    </w:lvl>
-    <w:lvl w:ilvl="6" w:tplc="280A000F" w:tentative="1">
-      <w:start w:val="1"/>
-      <w:numFmt w:val="decimal"/>
-      <w:lvlText w:val="%7."/>
-      <w:lvlJc w:val="left"/>
-      <w:pPr>
-        <w:ind w:left="5040" w:hanging="360"/>
-      </w:pPr>
-    </w:lvl>
-    <w:lvl w:ilvl="7" w:tplc="280A0019" w:tentative="1">
-      <w:start w:val="1"/>
-      <w:numFmt w:val="lowerLetter"/>
-      <w:lvlText w:val="%8."/>
-      <w:lvlJc w:val="left"/>
-      <w:pPr>
-        <w:ind w:left="5760" w:hanging="360"/>
-      </w:pPr>
-    </w:lvl>
-    <w:lvl w:ilvl="8" w:tplc="280A001B" w:tentative="1">
-      <w:start w:val="1"/>
-      <w:numFmt w:val="lowerRoman"/>
-      <w:lvlText w:val="%9."/>
-      <w:lvlJc w:val="right"/>
-      <w:pPr>
-        <w:ind w:left="6480" w:hanging="180"/>
+    <w:lvl w:ilvl="1">
+      <w:start w:val="1"/>
+      <w:numFmt w:val="decimal"/>
+      <w:lvlText w:val="%1.%2."/>
+      <w:lvlJc w:val="left"/>
+      <w:pPr>
+        <w:ind w:left="792" w:hanging="432"/>
+      </w:pPr>
+    </w:lvl>
+    <w:lvl w:ilvl="2">
+      <w:start w:val="1"/>
+      <w:numFmt w:val="decimal"/>
+      <w:lvlText w:val="%1.%2.%3."/>
+      <w:lvlJc w:val="left"/>
+      <w:pPr>
+        <w:ind w:left="1224" w:hanging="504"/>
+      </w:pPr>
+    </w:lvl>
+    <w:lvl w:ilvl="3">
+      <w:start w:val="1"/>
+      <w:numFmt w:val="decimal"/>
+      <w:lvlText w:val="%1.%2.%3.%4."/>
+      <w:lvlJc w:val="left"/>
+      <w:pPr>
+        <w:ind w:left="1728" w:hanging="648"/>
+      </w:pPr>
+    </w:lvl>
+    <w:lvl w:ilvl="4">
+      <w:start w:val="1"/>
+      <w:numFmt w:val="decimal"/>
+      <w:lvlText w:val="%1.%2.%3.%4.%5."/>
+      <w:lvlJc w:val="left"/>
+      <w:pPr>
+        <w:ind w:left="2232" w:hanging="792"/>
+      </w:pPr>
+    </w:lvl>
+    <w:lvl w:ilvl="5">
+      <w:start w:val="1"/>
+      <w:numFmt w:val="decimal"/>
+      <w:lvlText w:val="%1.%2.%3.%4.%5.%6."/>
+      <w:lvlJc w:val="left"/>
+      <w:pPr>
+        <w:ind w:left="2736" w:hanging="936"/>
+      </w:pPr>
+    </w:lvl>
+    <w:lvl w:ilvl="6">
+      <w:start w:val="1"/>
+      <w:numFmt w:val="decimal"/>
+      <w:lvlText w:val="%1.%2.%3.%4.%5.%6.%7."/>
+      <w:lvlJc w:val="left"/>
+      <w:pPr>
+        <w:ind w:left="3240" w:hanging="1080"/>
+      </w:pPr>
+    </w:lvl>
+    <w:lvl w:ilvl="7">
+      <w:start w:val="1"/>
+      <w:numFmt w:val="decimal"/>
+      <w:lvlText w:val="%1.%2.%3.%4.%5.%6.%7.%8."/>
+      <w:lvlJc w:val="left"/>
+      <w:pPr>
+        <w:ind w:left="3744" w:hanging="1224"/>
+      </w:pPr>
+    </w:lvl>
+    <w:lvl w:ilvl="8">
+      <w:start w:val="1"/>
+      <w:numFmt w:val="decimal"/>
+      <w:lvlText w:val="%1.%2.%3.%4.%5.%6.%7.%8.%9."/>
+      <w:lvlJc w:val="left"/>
+      <w:pPr>
+        <w:ind w:left="4320" w:hanging="1440"/>
       </w:pPr>
     </w:lvl>
   </w:abstractNum>
@@ -1891,6 +2243,20 @@
   </w:num>
   <w:num w:numId="4">
     <w:abstractNumId w:val="8"/>
+    <w:lvlOverride w:ilvl="1">
+      <w:lvl w:ilvl="1">
+        <w:start w:val="1"/>
+        <w:numFmt w:val="decimal"/>
+        <w:lvlText w:val="%1.%2."/>
+        <w:lvlJc w:val="left"/>
+        <w:pPr>
+          <w:ind w:left="792" w:hanging="432"/>
+        </w:pPr>
+        <w:rPr>
+          <w:b/>
+        </w:rPr>
+      </w:lvl>
+    </w:lvlOverride>
   </w:num>
   <w:num w:numId="5">
     <w:abstractNumId w:val="8"/>

</xml_diff>

<commit_message>
actualizar especificacion de CUS 01 y 02
</commit_message>
<xml_diff>
--- a/Desarrollo/SWGF/Analisis y Diseño/Especificaciones de CUS/SWGF_ECUS_01.docx
+++ b/Desarrollo/SWGF/Analisis y Diseño/Especificaciones de CUS/SWGF_ECUS_01.docx
@@ -1,6 +1,6 @@
 
 <file path=word/document.xml><?xml version="1.0" encoding="utf-8"?>
-<w:document xmlns:wpc="http://schemas.microsoft.com/office/word/2010/wordprocessingCanvas" xmlns:mc="http://schemas.openxmlformats.org/markup-compatibility/2006" xmlns:o="urn:schemas-microsoft-com:office:office" xmlns:r="http://schemas.openxmlformats.org/officeDocument/2006/relationships" xmlns:m="http://schemas.openxmlformats.org/officeDocument/2006/math" xmlns:v="urn:schemas-microsoft-com:vml" xmlns:wp14="http://schemas.microsoft.com/office/word/2010/wordprocessingDrawing" xmlns:wp="http://schemas.openxmlformats.org/drawingml/2006/wordprocessingDrawing" xmlns:w10="urn:schemas-microsoft-com:office:word" xmlns:w="http://schemas.openxmlformats.org/wordprocessingml/2006/main" xmlns:w14="http://schemas.microsoft.com/office/word/2010/wordml" xmlns:w15="http://schemas.microsoft.com/office/word/2012/wordml" xmlns:wpg="http://schemas.microsoft.com/office/word/2010/wordprocessingGroup" xmlns:wpi="http://schemas.microsoft.com/office/word/2010/wordprocessingInk" xmlns:wne="http://schemas.microsoft.com/office/word/2006/wordml" xmlns:wps="http://schemas.microsoft.com/office/word/2010/wordprocessingShape" mc:Ignorable="w14 w15 wp14">
+<w:document xmlns:wpc="http://schemas.microsoft.com/office/word/2010/wordprocessingCanvas" xmlns:cx="http://schemas.microsoft.com/office/drawing/2014/chartex" xmlns:cx1="http://schemas.microsoft.com/office/drawing/2015/9/8/chartex" xmlns:cx2="http://schemas.microsoft.com/office/drawing/2015/10/21/chartex" xmlns:mc="http://schemas.openxmlformats.org/markup-compatibility/2006" xmlns:o="urn:schemas-microsoft-com:office:office" xmlns:r="http://schemas.openxmlformats.org/officeDocument/2006/relationships" xmlns:m="http://schemas.openxmlformats.org/officeDocument/2006/math" xmlns:v="urn:schemas-microsoft-com:vml" xmlns:wp14="http://schemas.microsoft.com/office/word/2010/wordprocessingDrawing" xmlns:wp="http://schemas.openxmlformats.org/drawingml/2006/wordprocessingDrawing" xmlns:w10="urn:schemas-microsoft-com:office:word" xmlns:w="http://schemas.openxmlformats.org/wordprocessingml/2006/main" xmlns:w14="http://schemas.microsoft.com/office/word/2010/wordml" xmlns:w15="http://schemas.microsoft.com/office/word/2012/wordml" xmlns:w16se="http://schemas.microsoft.com/office/word/2015/wordml/symex" xmlns:wpg="http://schemas.microsoft.com/office/word/2010/wordprocessingGroup" xmlns:wpi="http://schemas.microsoft.com/office/word/2010/wordprocessingInk" xmlns:wne="http://schemas.microsoft.com/office/word/2006/wordml" xmlns:wps="http://schemas.microsoft.com/office/word/2010/wordprocessingShape" mc:Ignorable="w14 w15 w16se wp14">
   <w:body>
     <w:p>
       <w:pPr>
@@ -154,7 +154,25 @@
           <w:sz w:val="22"/>
           <w:szCs w:val="22"/>
         </w:rPr>
-        <w:t>o de una nueva sesión de fotografía solicitada por un Cliente.</w:t>
+        <w:t xml:space="preserve">o de </w:t>
+      </w:r>
+      <w:r>
+        <w:rPr>
+          <w:rFonts w:ascii="Arial" w:hAnsi="Arial" w:cs="Arial"/>
+          <w:sz w:val="22"/>
+          <w:szCs w:val="22"/>
+        </w:rPr>
+        <w:t>un nuevo</w:t>
+      </w:r>
+      <w:bookmarkStart w:id="0" w:name="_GoBack"/>
+      <w:bookmarkEnd w:id="0"/>
+      <w:r>
+        <w:rPr>
+          <w:rFonts w:ascii="Arial" w:hAnsi="Arial" w:cs="Arial"/>
+          <w:sz w:val="22"/>
+          <w:szCs w:val="22"/>
+        </w:rPr>
+        <w:t xml:space="preserve"> Cliente.</w:t>
       </w:r>
     </w:p>
     <w:p>
@@ -672,8 +690,6 @@
         </w:rPr>
         <w:t>4.2. El Sistema regresa al punto 2.</w:t>
       </w:r>
-      <w:bookmarkStart w:id="0" w:name="_GoBack"/>
-      <w:bookmarkEnd w:id="0"/>
     </w:p>
     <w:p>
       <w:pPr>
@@ -741,7 +757,6 @@
           <w:rFonts w:ascii="Arial" w:hAnsi="Arial" w:cs="Arial"/>
           <w:sz w:val="22"/>
         </w:rPr>
-        <w:lastRenderedPageBreak/>
         <w:t>Se genera un nuevo registro de un Cliente en la base de datos del Sistema.</w:t>
       </w:r>
     </w:p>
@@ -755,6 +770,7 @@
         <w:ind w:left="720" w:hanging="720"/>
       </w:pPr>
       <w:r>
+        <w:lastRenderedPageBreak/>
         <w:t>Requerimientos Especiales</w:t>
       </w:r>
     </w:p>
@@ -798,7 +814,7 @@
 </file>
 
 <file path=word/endnotes.xml><?xml version="1.0" encoding="utf-8"?>
-<w:endnotes xmlns:wpc="http://schemas.microsoft.com/office/word/2010/wordprocessingCanvas" xmlns:mc="http://schemas.openxmlformats.org/markup-compatibility/2006" xmlns:o="urn:schemas-microsoft-com:office:office" xmlns:r="http://schemas.openxmlformats.org/officeDocument/2006/relationships" xmlns:m="http://schemas.openxmlformats.org/officeDocument/2006/math" xmlns:v="urn:schemas-microsoft-com:vml" xmlns:wp14="http://schemas.microsoft.com/office/word/2010/wordprocessingDrawing" xmlns:wp="http://schemas.openxmlformats.org/drawingml/2006/wordprocessingDrawing" xmlns:w10="urn:schemas-microsoft-com:office:word" xmlns:w="http://schemas.openxmlformats.org/wordprocessingml/2006/main" xmlns:w14="http://schemas.microsoft.com/office/word/2010/wordml" xmlns:w15="http://schemas.microsoft.com/office/word/2012/wordml" xmlns:wpg="http://schemas.microsoft.com/office/word/2010/wordprocessingGroup" xmlns:wpi="http://schemas.microsoft.com/office/word/2010/wordprocessingInk" xmlns:wne="http://schemas.microsoft.com/office/word/2006/wordml" xmlns:wps="http://schemas.microsoft.com/office/word/2010/wordprocessingShape" mc:Ignorable="w14 w15 wp14">
+<w:endnotes xmlns:wpc="http://schemas.microsoft.com/office/word/2010/wordprocessingCanvas" xmlns:cx="http://schemas.microsoft.com/office/drawing/2014/chartex" xmlns:cx1="http://schemas.microsoft.com/office/drawing/2015/9/8/chartex" xmlns:cx2="http://schemas.microsoft.com/office/drawing/2015/10/21/chartex" xmlns:mc="http://schemas.openxmlformats.org/markup-compatibility/2006" xmlns:o="urn:schemas-microsoft-com:office:office" xmlns:r="http://schemas.openxmlformats.org/officeDocument/2006/relationships" xmlns:m="http://schemas.openxmlformats.org/officeDocument/2006/math" xmlns:v="urn:schemas-microsoft-com:vml" xmlns:wp14="http://schemas.microsoft.com/office/word/2010/wordprocessingDrawing" xmlns:wp="http://schemas.openxmlformats.org/drawingml/2006/wordprocessingDrawing" xmlns:w10="urn:schemas-microsoft-com:office:word" xmlns:w="http://schemas.openxmlformats.org/wordprocessingml/2006/main" xmlns:w14="http://schemas.microsoft.com/office/word/2010/wordml" xmlns:w15="http://schemas.microsoft.com/office/word/2012/wordml" xmlns:w16se="http://schemas.microsoft.com/office/word/2015/wordml/symex" xmlns:wpg="http://schemas.microsoft.com/office/word/2010/wordprocessingGroup" xmlns:wpi="http://schemas.microsoft.com/office/word/2010/wordprocessingInk" xmlns:wne="http://schemas.microsoft.com/office/word/2006/wordml" xmlns:wps="http://schemas.microsoft.com/office/word/2010/wordprocessingShape" mc:Ignorable="w14 w15 w16se wp14">
   <w:endnote w:type="separator" w:id="-1">
     <w:p>
       <w:r>
@@ -817,7 +833,7 @@
 </file>
 
 <file path=word/footer1.xml><?xml version="1.0" encoding="utf-8"?>
-<w:ftr xmlns:wpc="http://schemas.microsoft.com/office/word/2010/wordprocessingCanvas" xmlns:mc="http://schemas.openxmlformats.org/markup-compatibility/2006" xmlns:o="urn:schemas-microsoft-com:office:office" xmlns:r="http://schemas.openxmlformats.org/officeDocument/2006/relationships" xmlns:m="http://schemas.openxmlformats.org/officeDocument/2006/math" xmlns:v="urn:schemas-microsoft-com:vml" xmlns:wp14="http://schemas.microsoft.com/office/word/2010/wordprocessingDrawing" xmlns:wp="http://schemas.openxmlformats.org/drawingml/2006/wordprocessingDrawing" xmlns:w10="urn:schemas-microsoft-com:office:word" xmlns:w="http://schemas.openxmlformats.org/wordprocessingml/2006/main" xmlns:w14="http://schemas.microsoft.com/office/word/2010/wordml" xmlns:w15="http://schemas.microsoft.com/office/word/2012/wordml" xmlns:wpg="http://schemas.microsoft.com/office/word/2010/wordprocessingGroup" xmlns:wpi="http://schemas.microsoft.com/office/word/2010/wordprocessingInk" xmlns:wne="http://schemas.microsoft.com/office/word/2006/wordml" xmlns:wps="http://schemas.microsoft.com/office/word/2010/wordprocessingShape" mc:Ignorable="w14 w15 wp14">
+<w:ftr xmlns:wpc="http://schemas.microsoft.com/office/word/2010/wordprocessingCanvas" xmlns:cx="http://schemas.microsoft.com/office/drawing/2014/chartex" xmlns:cx1="http://schemas.microsoft.com/office/drawing/2015/9/8/chartex" xmlns:cx2="http://schemas.microsoft.com/office/drawing/2015/10/21/chartex" xmlns:mc="http://schemas.openxmlformats.org/markup-compatibility/2006" xmlns:o="urn:schemas-microsoft-com:office:office" xmlns:r="http://schemas.openxmlformats.org/officeDocument/2006/relationships" xmlns:m="http://schemas.openxmlformats.org/officeDocument/2006/math" xmlns:v="urn:schemas-microsoft-com:vml" xmlns:wp14="http://schemas.microsoft.com/office/word/2010/wordprocessingDrawing" xmlns:wp="http://schemas.openxmlformats.org/drawingml/2006/wordprocessingDrawing" xmlns:w10="urn:schemas-microsoft-com:office:word" xmlns:w="http://schemas.openxmlformats.org/wordprocessingml/2006/main" xmlns:w14="http://schemas.microsoft.com/office/word/2010/wordml" xmlns:w15="http://schemas.microsoft.com/office/word/2012/wordml" xmlns:w16se="http://schemas.microsoft.com/office/word/2015/wordml/symex" xmlns:wpg="http://schemas.microsoft.com/office/word/2010/wordprocessingGroup" xmlns:wpi="http://schemas.microsoft.com/office/word/2010/wordprocessingInk" xmlns:wne="http://schemas.microsoft.com/office/word/2006/wordml" xmlns:wps="http://schemas.microsoft.com/office/word/2010/wordprocessingShape" mc:Ignorable="w14 w15 w16se wp14">
   <w:p>
     <w:pPr>
       <w:pStyle w:val="Standard"/>
@@ -1039,7 +1055,7 @@
 </file>
 
 <file path=word/footnotes.xml><?xml version="1.0" encoding="utf-8"?>
-<w:footnotes xmlns:wpc="http://schemas.microsoft.com/office/word/2010/wordprocessingCanvas" xmlns:mc="http://schemas.openxmlformats.org/markup-compatibility/2006" xmlns:o="urn:schemas-microsoft-com:office:office" xmlns:r="http://schemas.openxmlformats.org/officeDocument/2006/relationships" xmlns:m="http://schemas.openxmlformats.org/officeDocument/2006/math" xmlns:v="urn:schemas-microsoft-com:vml" xmlns:wp14="http://schemas.microsoft.com/office/word/2010/wordprocessingDrawing" xmlns:wp="http://schemas.openxmlformats.org/drawingml/2006/wordprocessingDrawing" xmlns:w10="urn:schemas-microsoft-com:office:word" xmlns:w="http://schemas.openxmlformats.org/wordprocessingml/2006/main" xmlns:w14="http://schemas.microsoft.com/office/word/2010/wordml" xmlns:w15="http://schemas.microsoft.com/office/word/2012/wordml" xmlns:wpg="http://schemas.microsoft.com/office/word/2010/wordprocessingGroup" xmlns:wpi="http://schemas.microsoft.com/office/word/2010/wordprocessingInk" xmlns:wne="http://schemas.microsoft.com/office/word/2006/wordml" xmlns:wps="http://schemas.microsoft.com/office/word/2010/wordprocessingShape" mc:Ignorable="w14 w15 wp14">
+<w:footnotes xmlns:wpc="http://schemas.microsoft.com/office/word/2010/wordprocessingCanvas" xmlns:cx="http://schemas.microsoft.com/office/drawing/2014/chartex" xmlns:cx1="http://schemas.microsoft.com/office/drawing/2015/9/8/chartex" xmlns:cx2="http://schemas.microsoft.com/office/drawing/2015/10/21/chartex" xmlns:mc="http://schemas.openxmlformats.org/markup-compatibility/2006" xmlns:o="urn:schemas-microsoft-com:office:office" xmlns:r="http://schemas.openxmlformats.org/officeDocument/2006/relationships" xmlns:m="http://schemas.openxmlformats.org/officeDocument/2006/math" xmlns:v="urn:schemas-microsoft-com:vml" xmlns:wp14="http://schemas.microsoft.com/office/word/2010/wordprocessingDrawing" xmlns:wp="http://schemas.openxmlformats.org/drawingml/2006/wordprocessingDrawing" xmlns:w10="urn:schemas-microsoft-com:office:word" xmlns:w="http://schemas.openxmlformats.org/wordprocessingml/2006/main" xmlns:w14="http://schemas.microsoft.com/office/word/2010/wordml" xmlns:w15="http://schemas.microsoft.com/office/word/2012/wordml" xmlns:w16se="http://schemas.microsoft.com/office/word/2015/wordml/symex" xmlns:wpg="http://schemas.microsoft.com/office/word/2010/wordprocessingGroup" xmlns:wpi="http://schemas.microsoft.com/office/word/2010/wordprocessingInk" xmlns:wne="http://schemas.microsoft.com/office/word/2006/wordml" xmlns:wps="http://schemas.microsoft.com/office/word/2010/wordprocessingShape" mc:Ignorable="w14 w15 w16se wp14">
   <w:footnote w:type="separator" w:id="-1">
     <w:p>
       <w:r>
@@ -1058,7 +1074,7 @@
 </file>
 
 <file path=word/header1.xml><?xml version="1.0" encoding="utf-8"?>
-<w:hdr xmlns:wpc="http://schemas.microsoft.com/office/word/2010/wordprocessingCanvas" xmlns:mc="http://schemas.openxmlformats.org/markup-compatibility/2006" xmlns:o="urn:schemas-microsoft-com:office:office" xmlns:r="http://schemas.openxmlformats.org/officeDocument/2006/relationships" xmlns:m="http://schemas.openxmlformats.org/officeDocument/2006/math" xmlns:v="urn:schemas-microsoft-com:vml" xmlns:wp14="http://schemas.microsoft.com/office/word/2010/wordprocessingDrawing" xmlns:wp="http://schemas.openxmlformats.org/drawingml/2006/wordprocessingDrawing" xmlns:w10="urn:schemas-microsoft-com:office:word" xmlns:w="http://schemas.openxmlformats.org/wordprocessingml/2006/main" xmlns:w14="http://schemas.microsoft.com/office/word/2010/wordml" xmlns:w15="http://schemas.microsoft.com/office/word/2012/wordml" xmlns:wpg="http://schemas.microsoft.com/office/word/2010/wordprocessingGroup" xmlns:wpi="http://schemas.microsoft.com/office/word/2010/wordprocessingInk" xmlns:wne="http://schemas.microsoft.com/office/word/2006/wordml" xmlns:wps="http://schemas.microsoft.com/office/word/2010/wordprocessingShape" mc:Ignorable="w14 w15 wp14">
+<w:hdr xmlns:wpc="http://schemas.microsoft.com/office/word/2010/wordprocessingCanvas" xmlns:cx="http://schemas.microsoft.com/office/drawing/2014/chartex" xmlns:cx1="http://schemas.microsoft.com/office/drawing/2015/9/8/chartex" xmlns:cx2="http://schemas.microsoft.com/office/drawing/2015/10/21/chartex" xmlns:mc="http://schemas.openxmlformats.org/markup-compatibility/2006" xmlns:o="urn:schemas-microsoft-com:office:office" xmlns:r="http://schemas.openxmlformats.org/officeDocument/2006/relationships" xmlns:m="http://schemas.openxmlformats.org/officeDocument/2006/math" xmlns:v="urn:schemas-microsoft-com:vml" xmlns:wp14="http://schemas.microsoft.com/office/word/2010/wordprocessingDrawing" xmlns:wp="http://schemas.openxmlformats.org/drawingml/2006/wordprocessingDrawing" xmlns:w10="urn:schemas-microsoft-com:office:word" xmlns:w="http://schemas.openxmlformats.org/wordprocessingml/2006/main" xmlns:w14="http://schemas.microsoft.com/office/word/2010/wordml" xmlns:w15="http://schemas.microsoft.com/office/word/2012/wordml" xmlns:w16se="http://schemas.microsoft.com/office/word/2015/wordml/symex" xmlns:wpg="http://schemas.microsoft.com/office/word/2010/wordprocessingGroup" xmlns:wpi="http://schemas.microsoft.com/office/word/2010/wordprocessingInk" xmlns:wne="http://schemas.microsoft.com/office/word/2006/wordml" xmlns:wps="http://schemas.microsoft.com/office/word/2010/wordprocessingShape" mc:Ignorable="w14 w15 w16se wp14">
   <w:p>
     <w:pPr>
       <w:pStyle w:val="Standard"/>
@@ -1215,8 +1231,8 @@
 </file>
 
 <file path=word/numbering.xml><?xml version="1.0" encoding="utf-8"?>
-<w:numbering xmlns:wpc="http://schemas.microsoft.com/office/word/2010/wordprocessingCanvas" xmlns:mc="http://schemas.openxmlformats.org/markup-compatibility/2006" xmlns:o="urn:schemas-microsoft-com:office:office" xmlns:r="http://schemas.openxmlformats.org/officeDocument/2006/relationships" xmlns:m="http://schemas.openxmlformats.org/officeDocument/2006/math" xmlns:v="urn:schemas-microsoft-com:vml" xmlns:wp14="http://schemas.microsoft.com/office/word/2010/wordprocessingDrawing" xmlns:wp="http://schemas.openxmlformats.org/drawingml/2006/wordprocessingDrawing" xmlns:w10="urn:schemas-microsoft-com:office:word" xmlns:w="http://schemas.openxmlformats.org/wordprocessingml/2006/main" xmlns:w14="http://schemas.microsoft.com/office/word/2010/wordml" xmlns:w15="http://schemas.microsoft.com/office/word/2012/wordml" xmlns:wpg="http://schemas.microsoft.com/office/word/2010/wordprocessingGroup" xmlns:wpi="http://schemas.microsoft.com/office/word/2010/wordprocessingInk" xmlns:wne="http://schemas.microsoft.com/office/word/2006/wordml" xmlns:wps="http://schemas.microsoft.com/office/word/2010/wordprocessingShape" mc:Ignorable="w14 w15 wp14">
-  <w:abstractNum w:abstractNumId="0">
+<w:numbering xmlns:wpc="http://schemas.microsoft.com/office/word/2010/wordprocessingCanvas" xmlns:cx="http://schemas.microsoft.com/office/drawing/2014/chartex" xmlns:cx1="http://schemas.microsoft.com/office/drawing/2015/9/8/chartex" xmlns:cx2="http://schemas.microsoft.com/office/drawing/2015/10/21/chartex" xmlns:mc="http://schemas.openxmlformats.org/markup-compatibility/2006" xmlns:o="urn:schemas-microsoft-com:office:office" xmlns:r="http://schemas.openxmlformats.org/officeDocument/2006/relationships" xmlns:m="http://schemas.openxmlformats.org/officeDocument/2006/math" xmlns:v="urn:schemas-microsoft-com:vml" xmlns:wp14="http://schemas.microsoft.com/office/word/2010/wordprocessingDrawing" xmlns:wp="http://schemas.openxmlformats.org/drawingml/2006/wordprocessingDrawing" xmlns:w10="urn:schemas-microsoft-com:office:word" xmlns:w="http://schemas.openxmlformats.org/wordprocessingml/2006/main" xmlns:w14="http://schemas.microsoft.com/office/word/2010/wordml" xmlns:w15="http://schemas.microsoft.com/office/word/2012/wordml" xmlns:w16se="http://schemas.microsoft.com/office/word/2015/wordml/symex" xmlns:wpg="http://schemas.microsoft.com/office/word/2010/wordprocessingGroup" xmlns:wpi="http://schemas.microsoft.com/office/word/2010/wordprocessingInk" xmlns:wne="http://schemas.microsoft.com/office/word/2006/wordml" xmlns:wps="http://schemas.microsoft.com/office/word/2010/wordprocessingShape" mc:Ignorable="w14 w15 w16se wp14">
+  <w:abstractNum w:abstractNumId="0" w15:restartNumberingAfterBreak="0">
     <w:nsid w:val="01490D60"/>
     <w:multiLevelType w:val="hybridMultilevel"/>
     <w:tmpl w:val="B8F292E4"/>
@@ -1329,7 +1345,7 @@
       </w:rPr>
     </w:lvl>
   </w:abstractNum>
-  <w:abstractNum w:abstractNumId="1">
+  <w:abstractNum w:abstractNumId="1" w15:restartNumberingAfterBreak="0">
     <w:nsid w:val="204C3772"/>
     <w:multiLevelType w:val="hybridMultilevel"/>
     <w:tmpl w:val="7C926C14"/>
@@ -1418,7 +1434,7 @@
       </w:pPr>
     </w:lvl>
   </w:abstractNum>
-  <w:abstractNum w:abstractNumId="2">
+  <w:abstractNum w:abstractNumId="2" w15:restartNumberingAfterBreak="0">
     <w:nsid w:val="26833AC8"/>
     <w:multiLevelType w:val="hybridMultilevel"/>
     <w:tmpl w:val="B49C7434"/>
@@ -1507,7 +1523,7 @@
       </w:pPr>
     </w:lvl>
   </w:abstractNum>
-  <w:abstractNum w:abstractNumId="3">
+  <w:abstractNum w:abstractNumId="3" w15:restartNumberingAfterBreak="0">
     <w:nsid w:val="34706560"/>
     <w:multiLevelType w:val="hybridMultilevel"/>
     <w:tmpl w:val="DBBC36CA"/>
@@ -1593,7 +1609,7 @@
       </w:pPr>
     </w:lvl>
   </w:abstractNum>
-  <w:abstractNum w:abstractNumId="4">
+  <w:abstractNum w:abstractNumId="4" w15:restartNumberingAfterBreak="0">
     <w:nsid w:val="465A306E"/>
     <w:multiLevelType w:val="multilevel"/>
     <w:tmpl w:val="5E9CEABC"/>
@@ -1680,7 +1696,7 @@
       </w:pPr>
     </w:lvl>
   </w:abstractNum>
-  <w:abstractNum w:abstractNumId="5">
+  <w:abstractNum w:abstractNumId="5" w15:restartNumberingAfterBreak="0">
     <w:nsid w:val="4C162B26"/>
     <w:multiLevelType w:val="hybridMultilevel"/>
     <w:tmpl w:val="0DB09A30"/>
@@ -1766,7 +1782,7 @@
       </w:pPr>
     </w:lvl>
   </w:abstractNum>
-  <w:abstractNum w:abstractNumId="6">
+  <w:abstractNum w:abstractNumId="6" w15:restartNumberingAfterBreak="0">
     <w:nsid w:val="577F7167"/>
     <w:multiLevelType w:val="multilevel"/>
     <w:tmpl w:val="85848032"/>
@@ -1853,7 +1869,7 @@
       </w:pPr>
     </w:lvl>
   </w:abstractNum>
-  <w:abstractNum w:abstractNumId="7">
+  <w:abstractNum w:abstractNumId="7" w15:restartNumberingAfterBreak="0">
     <w:nsid w:val="5DAA0A38"/>
     <w:multiLevelType w:val="multilevel"/>
     <w:tmpl w:val="860044C6"/>
@@ -1970,7 +1986,7 @@
       </w:rPr>
     </w:lvl>
   </w:abstractNum>
-  <w:abstractNum w:abstractNumId="8">
+  <w:abstractNum w:abstractNumId="8" w15:restartNumberingAfterBreak="0">
     <w:nsid w:val="64886FD4"/>
     <w:multiLevelType w:val="multilevel"/>
     <w:tmpl w:val="6840E79C"/>
@@ -2057,7 +2073,7 @@
       </w:pPr>
     </w:lvl>
   </w:abstractNum>
-  <w:abstractNum w:abstractNumId="9">
+  <w:abstractNum w:abstractNumId="9" w15:restartNumberingAfterBreak="0">
     <w:nsid w:val="68C46FCA"/>
     <w:multiLevelType w:val="hybridMultilevel"/>
     <w:tmpl w:val="B7F6DA1E"/>
@@ -2143,7 +2159,7 @@
       </w:pPr>
     </w:lvl>
   </w:abstractNum>
-  <w:abstractNum w:abstractNumId="10">
+  <w:abstractNum w:abstractNumId="10" w15:restartNumberingAfterBreak="0">
     <w:nsid w:val="6AF755D9"/>
     <w:multiLevelType w:val="multilevel"/>
     <w:tmpl w:val="280A001F"/>
@@ -2303,11 +2319,14 @@
   <w:num w:numId="15">
     <w:abstractNumId w:val="1"/>
   </w:num>
+  <w:num w:numId="16">
+    <w:abstractNumId w:val="8"/>
+  </w:num>
 </w:numbering>
 </file>
 
 <file path=word/styles.xml><?xml version="1.0" encoding="utf-8"?>
-<w:styles xmlns:mc="http://schemas.openxmlformats.org/markup-compatibility/2006" xmlns:r="http://schemas.openxmlformats.org/officeDocument/2006/relationships" xmlns:w="http://schemas.openxmlformats.org/wordprocessingml/2006/main" xmlns:w14="http://schemas.microsoft.com/office/word/2010/wordml" xmlns:w15="http://schemas.microsoft.com/office/word/2012/wordml" mc:Ignorable="w14 w15">
+<w:styles xmlns:mc="http://schemas.openxmlformats.org/markup-compatibility/2006" xmlns:r="http://schemas.openxmlformats.org/officeDocument/2006/relationships" xmlns:w="http://schemas.openxmlformats.org/wordprocessingml/2006/main" xmlns:w14="http://schemas.microsoft.com/office/word/2010/wordml" xmlns:w15="http://schemas.microsoft.com/office/word/2012/wordml" xmlns:w16se="http://schemas.microsoft.com/office/word/2015/wordml/symex" mc:Ignorable="w14 w15 w16se">
   <w:docDefaults>
     <w:rPrDefault>
       <w:rPr>
@@ -2328,7 +2347,7 @@
       </w:pPr>
     </w:pPrDefault>
   </w:docDefaults>
-  <w:latentStyles w:defLockedState="0" w:defUIPriority="99" w:defSemiHidden="0" w:defUnhideWhenUsed="0" w:defQFormat="0" w:count="371">
+  <w:latentStyles w:defLockedState="0" w:defUIPriority="99" w:defSemiHidden="0" w:defUnhideWhenUsed="0" w:defQFormat="0" w:count="372">
     <w:lsdException w:name="Normal" w:uiPriority="0" w:qFormat="1"/>
     <w:lsdException w:name="heading 1" w:uiPriority="9" w:qFormat="1"/>
     <w:lsdException w:name="heading 2" w:semiHidden="1" w:uiPriority="9" w:unhideWhenUsed="1" w:qFormat="1"/>
@@ -2434,7 +2453,6 @@
     <w:lsdException w:name="HTML Sample" w:semiHidden="1" w:unhideWhenUsed="1"/>
     <w:lsdException w:name="HTML Typewriter" w:semiHidden="1" w:unhideWhenUsed="1"/>
     <w:lsdException w:name="HTML Variable" w:semiHidden="1" w:unhideWhenUsed="1"/>
-    <w:lsdException w:name="Normal Table" w:semiHidden="1" w:unhideWhenUsed="1"/>
     <w:lsdException w:name="annotation subject" w:semiHidden="1" w:unhideWhenUsed="1"/>
     <w:lsdException w:name="No List" w:semiHidden="1" w:unhideWhenUsed="1"/>
     <w:lsdException w:name="Outline List 1" w:semiHidden="1" w:unhideWhenUsed="1"/>
@@ -2481,10 +2499,8 @@
     <w:lsdException w:name="Table Subtle 2" w:semiHidden="1" w:unhideWhenUsed="1"/>
     <w:lsdException w:name="Table Web 1" w:semiHidden="1" w:unhideWhenUsed="1"/>
     <w:lsdException w:name="Table Web 2" w:semiHidden="1" w:unhideWhenUsed="1"/>
-    <w:lsdException w:name="Table Web 3" w:semiHidden="1" w:unhideWhenUsed="1"/>
     <w:lsdException w:name="Balloon Text" w:semiHidden="1" w:unhideWhenUsed="1"/>
     <w:lsdException w:name="Table Grid" w:uiPriority="39"/>
-    <w:lsdException w:name="Table Theme" w:semiHidden="1" w:unhideWhenUsed="1"/>
     <w:lsdException w:name="Placeholder Text" w:semiHidden="1"/>
     <w:lsdException w:name="No Spacing" w:uiPriority="1" w:qFormat="1"/>
     <w:lsdException w:name="Light Shading" w:uiPriority="60"/>
@@ -2700,6 +2716,7 @@
     <w:lsdException w:name="List Table 5 Dark Accent 6" w:uiPriority="50"/>
     <w:lsdException w:name="List Table 6 Colorful Accent 6" w:uiPriority="51"/>
     <w:lsdException w:name="List Table 7 Colorful Accent 6" w:uiPriority="52"/>
+    <w:lsdException w:name="Mention" w:semiHidden="1" w:unhideWhenUsed="1"/>
   </w:latentStyles>
   <w:style w:type="paragraph" w:default="1" w:styleId="Normal">
     <w:name w:val="Normal"/>
@@ -2888,7 +2905,7 @@
       <w:rFonts w:cs="FreeSans"/>
     </w:rPr>
   </w:style>
-  <w:style w:type="paragraph" w:styleId="Puesto">
+  <w:style w:type="paragraph" w:styleId="Ttulo">
     <w:name w:val="Title"/>
     <w:basedOn w:val="Normal"/>
     <w:next w:val="Standard"/>
@@ -3021,7 +3038,7 @@
     <w:basedOn w:val="Sinlista"/>
     <w:pPr>
       <w:numPr>
-        <w:numId w:val="4"/>
+        <w:numId w:val="16"/>
       </w:numPr>
     </w:pPr>
   </w:style>

</xml_diff>

<commit_message>
actualizar el titulo de la especificacion de CUS
</commit_message>
<xml_diff>
--- a/Desarrollo/SWGF/Analisis y Diseño/Especificaciones de CUS/SWGF_ECUS_01.docx
+++ b/Desarrollo/SWGF/Analisis y Diseño/Especificaciones de CUS/SWGF_ECUS_01.docx
@@ -1,6 +1,6 @@
 
 <file path=word/document.xml><?xml version="1.0" encoding="utf-8"?>
-<w:document xmlns:wpc="http://schemas.microsoft.com/office/word/2010/wordprocessingCanvas" xmlns:cx="http://schemas.microsoft.com/office/drawing/2014/chartex" xmlns:cx1="http://schemas.microsoft.com/office/drawing/2015/9/8/chartex" xmlns:cx2="http://schemas.microsoft.com/office/drawing/2015/10/21/chartex" xmlns:mc="http://schemas.openxmlformats.org/markup-compatibility/2006" xmlns:o="urn:schemas-microsoft-com:office:office" xmlns:r="http://schemas.openxmlformats.org/officeDocument/2006/relationships" xmlns:m="http://schemas.openxmlformats.org/officeDocument/2006/math" xmlns:v="urn:schemas-microsoft-com:vml" xmlns:wp14="http://schemas.microsoft.com/office/word/2010/wordprocessingDrawing" xmlns:wp="http://schemas.openxmlformats.org/drawingml/2006/wordprocessingDrawing" xmlns:w10="urn:schemas-microsoft-com:office:word" xmlns:w="http://schemas.openxmlformats.org/wordprocessingml/2006/main" xmlns:w14="http://schemas.microsoft.com/office/word/2010/wordml" xmlns:w15="http://schemas.microsoft.com/office/word/2012/wordml" xmlns:w16se="http://schemas.microsoft.com/office/word/2015/wordml/symex" xmlns:wpg="http://schemas.microsoft.com/office/word/2010/wordprocessingGroup" xmlns:wpi="http://schemas.microsoft.com/office/word/2010/wordprocessingInk" xmlns:wne="http://schemas.microsoft.com/office/word/2006/wordml" xmlns:wps="http://schemas.microsoft.com/office/word/2010/wordprocessingShape" mc:Ignorable="w14 w15 w16se wp14">
+<w:document xmlns:wpc="http://schemas.microsoft.com/office/word/2010/wordprocessingCanvas" xmlns:mc="http://schemas.openxmlformats.org/markup-compatibility/2006" xmlns:o="urn:schemas-microsoft-com:office:office" xmlns:r="http://schemas.openxmlformats.org/officeDocument/2006/relationships" xmlns:m="http://schemas.openxmlformats.org/officeDocument/2006/math" xmlns:v="urn:schemas-microsoft-com:vml" xmlns:wp14="http://schemas.microsoft.com/office/word/2010/wordprocessingDrawing" xmlns:wp="http://schemas.openxmlformats.org/drawingml/2006/wordprocessingDrawing" xmlns:w10="urn:schemas-microsoft-com:office:word" xmlns:w="http://schemas.openxmlformats.org/wordprocessingml/2006/main" xmlns:w14="http://schemas.microsoft.com/office/word/2010/wordml" xmlns:w15="http://schemas.microsoft.com/office/word/2012/wordml" xmlns:wpg="http://schemas.microsoft.com/office/word/2010/wordprocessingGroup" xmlns:wpi="http://schemas.microsoft.com/office/word/2010/wordprocessingInk" xmlns:wne="http://schemas.microsoft.com/office/word/2006/wordml" xmlns:wps="http://schemas.microsoft.com/office/word/2010/wordprocessingShape" mc:Ignorable="w14 w15 wp14">
   <w:body>
     <w:p>
       <w:pPr>
@@ -85,8 +85,19 @@
           <w:sz w:val="36"/>
           <w:szCs w:val="36"/>
         </w:rPr>
-        <w:t>Registrar Sesión de Fotografía</w:t>
-      </w:r>
+        <w:t xml:space="preserve">Registrar </w:t>
+      </w:r>
+      <w:r>
+        <w:rPr>
+          <w:rFonts w:ascii="Arial" w:eastAsia="Arial" w:hAnsi="Arial" w:cs="Arial"/>
+          <w:b/>
+          <w:sz w:val="36"/>
+          <w:szCs w:val="36"/>
+        </w:rPr>
+        <w:t>Cliente</w:t>
+      </w:r>
+      <w:bookmarkStart w:id="0" w:name="_GoBack"/>
+      <w:bookmarkEnd w:id="0"/>
     </w:p>
     <w:p>
       <w:pPr>
@@ -579,8 +590,6 @@
         </w:rPr>
         <w:t>Con esto finaliza el caso de uso.</w:t>
       </w:r>
-      <w:bookmarkStart w:id="0" w:name="_GoBack"/>
-      <w:bookmarkEnd w:id="0"/>
     </w:p>
     <w:p>
       <w:pPr>
@@ -727,13 +736,8 @@
         </w:numPr>
         <w:ind w:left="720" w:hanging="720"/>
       </w:pPr>
-      <w:proofErr w:type="spellStart"/>
-      <w:r>
-        <w:t>Pos</w:t>
-      </w:r>
-      <w:proofErr w:type="spellEnd"/>
-      <w:r>
-        <w:t>-condiciones</w:t>
+      <w:r>
+        <w:t>Pos-condiciones</w:t>
       </w:r>
     </w:p>
     <w:p>
@@ -830,7 +834,7 @@
 </file>
 
 <file path=word/endnotes.xml><?xml version="1.0" encoding="utf-8"?>
-<w:endnotes xmlns:wpc="http://schemas.microsoft.com/office/word/2010/wordprocessingCanvas" xmlns:cx="http://schemas.microsoft.com/office/drawing/2014/chartex" xmlns:cx1="http://schemas.microsoft.com/office/drawing/2015/9/8/chartex" xmlns:cx2="http://schemas.microsoft.com/office/drawing/2015/10/21/chartex" xmlns:mc="http://schemas.openxmlformats.org/markup-compatibility/2006" xmlns:o="urn:schemas-microsoft-com:office:office" xmlns:r="http://schemas.openxmlformats.org/officeDocument/2006/relationships" xmlns:m="http://schemas.openxmlformats.org/officeDocument/2006/math" xmlns:v="urn:schemas-microsoft-com:vml" xmlns:wp14="http://schemas.microsoft.com/office/word/2010/wordprocessingDrawing" xmlns:wp="http://schemas.openxmlformats.org/drawingml/2006/wordprocessingDrawing" xmlns:w10="urn:schemas-microsoft-com:office:word" xmlns:w="http://schemas.openxmlformats.org/wordprocessingml/2006/main" xmlns:w14="http://schemas.microsoft.com/office/word/2010/wordml" xmlns:w15="http://schemas.microsoft.com/office/word/2012/wordml" xmlns:w16se="http://schemas.microsoft.com/office/word/2015/wordml/symex" xmlns:wpg="http://schemas.microsoft.com/office/word/2010/wordprocessingGroup" xmlns:wpi="http://schemas.microsoft.com/office/word/2010/wordprocessingInk" xmlns:wne="http://schemas.microsoft.com/office/word/2006/wordml" xmlns:wps="http://schemas.microsoft.com/office/word/2010/wordprocessingShape" mc:Ignorable="w14 w15 w16se wp14">
+<w:endnotes xmlns:wpc="http://schemas.microsoft.com/office/word/2010/wordprocessingCanvas" xmlns:mc="http://schemas.openxmlformats.org/markup-compatibility/2006" xmlns:o="urn:schemas-microsoft-com:office:office" xmlns:r="http://schemas.openxmlformats.org/officeDocument/2006/relationships" xmlns:m="http://schemas.openxmlformats.org/officeDocument/2006/math" xmlns:v="urn:schemas-microsoft-com:vml" xmlns:wp14="http://schemas.microsoft.com/office/word/2010/wordprocessingDrawing" xmlns:wp="http://schemas.openxmlformats.org/drawingml/2006/wordprocessingDrawing" xmlns:w10="urn:schemas-microsoft-com:office:word" xmlns:w="http://schemas.openxmlformats.org/wordprocessingml/2006/main" xmlns:w14="http://schemas.microsoft.com/office/word/2010/wordml" xmlns:w15="http://schemas.microsoft.com/office/word/2012/wordml" xmlns:wpg="http://schemas.microsoft.com/office/word/2010/wordprocessingGroup" xmlns:wpi="http://schemas.microsoft.com/office/word/2010/wordprocessingInk" xmlns:wne="http://schemas.microsoft.com/office/word/2006/wordml" xmlns:wps="http://schemas.microsoft.com/office/word/2010/wordprocessingShape" mc:Ignorable="w14 w15 wp14">
   <w:endnote w:type="separator" w:id="-1">
     <w:p>
       <w:r>
@@ -849,7 +853,7 @@
 </file>
 
 <file path=word/footer1.xml><?xml version="1.0" encoding="utf-8"?>
-<w:ftr xmlns:wpc="http://schemas.microsoft.com/office/word/2010/wordprocessingCanvas" xmlns:cx="http://schemas.microsoft.com/office/drawing/2014/chartex" xmlns:cx1="http://schemas.microsoft.com/office/drawing/2015/9/8/chartex" xmlns:cx2="http://schemas.microsoft.com/office/drawing/2015/10/21/chartex" xmlns:mc="http://schemas.openxmlformats.org/markup-compatibility/2006" xmlns:o="urn:schemas-microsoft-com:office:office" xmlns:r="http://schemas.openxmlformats.org/officeDocument/2006/relationships" xmlns:m="http://schemas.openxmlformats.org/officeDocument/2006/math" xmlns:v="urn:schemas-microsoft-com:vml" xmlns:wp14="http://schemas.microsoft.com/office/word/2010/wordprocessingDrawing" xmlns:wp="http://schemas.openxmlformats.org/drawingml/2006/wordprocessingDrawing" xmlns:w10="urn:schemas-microsoft-com:office:word" xmlns:w="http://schemas.openxmlformats.org/wordprocessingml/2006/main" xmlns:w14="http://schemas.microsoft.com/office/word/2010/wordml" xmlns:w15="http://schemas.microsoft.com/office/word/2012/wordml" xmlns:w16se="http://schemas.microsoft.com/office/word/2015/wordml/symex" xmlns:wpg="http://schemas.microsoft.com/office/word/2010/wordprocessingGroup" xmlns:wpi="http://schemas.microsoft.com/office/word/2010/wordprocessingInk" xmlns:wne="http://schemas.microsoft.com/office/word/2006/wordml" xmlns:wps="http://schemas.microsoft.com/office/word/2010/wordprocessingShape" mc:Ignorable="w14 w15 w16se wp14">
+<w:ftr xmlns:wpc="http://schemas.microsoft.com/office/word/2010/wordprocessingCanvas" xmlns:mc="http://schemas.openxmlformats.org/markup-compatibility/2006" xmlns:o="urn:schemas-microsoft-com:office:office" xmlns:r="http://schemas.openxmlformats.org/officeDocument/2006/relationships" xmlns:m="http://schemas.openxmlformats.org/officeDocument/2006/math" xmlns:v="urn:schemas-microsoft-com:vml" xmlns:wp14="http://schemas.microsoft.com/office/word/2010/wordprocessingDrawing" xmlns:wp="http://schemas.openxmlformats.org/drawingml/2006/wordprocessingDrawing" xmlns:w10="urn:schemas-microsoft-com:office:word" xmlns:w="http://schemas.openxmlformats.org/wordprocessingml/2006/main" xmlns:w14="http://schemas.microsoft.com/office/word/2010/wordml" xmlns:w15="http://schemas.microsoft.com/office/word/2012/wordml" xmlns:wpg="http://schemas.microsoft.com/office/word/2010/wordprocessingGroup" xmlns:wpi="http://schemas.microsoft.com/office/word/2010/wordprocessingInk" xmlns:wne="http://schemas.microsoft.com/office/word/2006/wordml" xmlns:wps="http://schemas.microsoft.com/office/word/2010/wordprocessingShape" mc:Ignorable="w14 w15 wp14">
   <w:p>
     <w:pPr>
       <w:pStyle w:val="Standard"/>
@@ -924,23 +928,7 @@
               <w:rFonts w:eastAsia="Symbol" w:cs="Symbol"/>
               <w:lang w:bidi="ar-SA"/>
             </w:rPr>
-            <w:t xml:space="preserve">Taller </w:t>
-          </w:r>
-          <w:proofErr w:type="spellStart"/>
-          <w:r>
-            <w:rPr>
-              <w:rFonts w:eastAsia="Symbol" w:cs="Symbol"/>
-              <w:lang w:bidi="ar-SA"/>
-            </w:rPr>
-            <w:t>ProSoft</w:t>
-          </w:r>
-          <w:proofErr w:type="spellEnd"/>
-          <w:r>
-            <w:rPr>
-              <w:rFonts w:eastAsia="Symbol" w:cs="Symbol"/>
-              <w:lang w:bidi="ar-SA"/>
-            </w:rPr>
-            <w:t>, 2017- 0</w:t>
+            <w:t>Taller ProSoft, 2017- 0</w:t>
           </w:r>
         </w:p>
       </w:tc>
@@ -1071,7 +1059,7 @@
 </file>
 
 <file path=word/footnotes.xml><?xml version="1.0" encoding="utf-8"?>
-<w:footnotes xmlns:wpc="http://schemas.microsoft.com/office/word/2010/wordprocessingCanvas" xmlns:cx="http://schemas.microsoft.com/office/drawing/2014/chartex" xmlns:cx1="http://schemas.microsoft.com/office/drawing/2015/9/8/chartex" xmlns:cx2="http://schemas.microsoft.com/office/drawing/2015/10/21/chartex" xmlns:mc="http://schemas.openxmlformats.org/markup-compatibility/2006" xmlns:o="urn:schemas-microsoft-com:office:office" xmlns:r="http://schemas.openxmlformats.org/officeDocument/2006/relationships" xmlns:m="http://schemas.openxmlformats.org/officeDocument/2006/math" xmlns:v="urn:schemas-microsoft-com:vml" xmlns:wp14="http://schemas.microsoft.com/office/word/2010/wordprocessingDrawing" xmlns:wp="http://schemas.openxmlformats.org/drawingml/2006/wordprocessingDrawing" xmlns:w10="urn:schemas-microsoft-com:office:word" xmlns:w="http://schemas.openxmlformats.org/wordprocessingml/2006/main" xmlns:w14="http://schemas.microsoft.com/office/word/2010/wordml" xmlns:w15="http://schemas.microsoft.com/office/word/2012/wordml" xmlns:w16se="http://schemas.microsoft.com/office/word/2015/wordml/symex" xmlns:wpg="http://schemas.microsoft.com/office/word/2010/wordprocessingGroup" xmlns:wpi="http://schemas.microsoft.com/office/word/2010/wordprocessingInk" xmlns:wne="http://schemas.microsoft.com/office/word/2006/wordml" xmlns:wps="http://schemas.microsoft.com/office/word/2010/wordprocessingShape" mc:Ignorable="w14 w15 w16se wp14">
+<w:footnotes xmlns:wpc="http://schemas.microsoft.com/office/word/2010/wordprocessingCanvas" xmlns:mc="http://schemas.openxmlformats.org/markup-compatibility/2006" xmlns:o="urn:schemas-microsoft-com:office:office" xmlns:r="http://schemas.openxmlformats.org/officeDocument/2006/relationships" xmlns:m="http://schemas.openxmlformats.org/officeDocument/2006/math" xmlns:v="urn:schemas-microsoft-com:vml" xmlns:wp14="http://schemas.microsoft.com/office/word/2010/wordprocessingDrawing" xmlns:wp="http://schemas.openxmlformats.org/drawingml/2006/wordprocessingDrawing" xmlns:w10="urn:schemas-microsoft-com:office:word" xmlns:w="http://schemas.openxmlformats.org/wordprocessingml/2006/main" xmlns:w14="http://schemas.microsoft.com/office/word/2010/wordml" xmlns:w15="http://schemas.microsoft.com/office/word/2012/wordml" xmlns:wpg="http://schemas.microsoft.com/office/word/2010/wordprocessingGroup" xmlns:wpi="http://schemas.microsoft.com/office/word/2010/wordprocessingInk" xmlns:wne="http://schemas.microsoft.com/office/word/2006/wordml" xmlns:wps="http://schemas.microsoft.com/office/word/2010/wordprocessingShape" mc:Ignorable="w14 w15 wp14">
   <w:footnote w:type="separator" w:id="-1">
     <w:p>
       <w:r>
@@ -1090,7 +1078,7 @@
 </file>
 
 <file path=word/header1.xml><?xml version="1.0" encoding="utf-8"?>
-<w:hdr xmlns:wpc="http://schemas.microsoft.com/office/word/2010/wordprocessingCanvas" xmlns:cx="http://schemas.microsoft.com/office/drawing/2014/chartex" xmlns:cx1="http://schemas.microsoft.com/office/drawing/2015/9/8/chartex" xmlns:cx2="http://schemas.microsoft.com/office/drawing/2015/10/21/chartex" xmlns:mc="http://schemas.openxmlformats.org/markup-compatibility/2006" xmlns:o="urn:schemas-microsoft-com:office:office" xmlns:r="http://schemas.openxmlformats.org/officeDocument/2006/relationships" xmlns:m="http://schemas.openxmlformats.org/officeDocument/2006/math" xmlns:v="urn:schemas-microsoft-com:vml" xmlns:wp14="http://schemas.microsoft.com/office/word/2010/wordprocessingDrawing" xmlns:wp="http://schemas.openxmlformats.org/drawingml/2006/wordprocessingDrawing" xmlns:w10="urn:schemas-microsoft-com:office:word" xmlns:w="http://schemas.openxmlformats.org/wordprocessingml/2006/main" xmlns:w14="http://schemas.microsoft.com/office/word/2010/wordml" xmlns:w15="http://schemas.microsoft.com/office/word/2012/wordml" xmlns:w16se="http://schemas.microsoft.com/office/word/2015/wordml/symex" xmlns:wpg="http://schemas.microsoft.com/office/word/2010/wordprocessingGroup" xmlns:wpi="http://schemas.microsoft.com/office/word/2010/wordprocessingInk" xmlns:wne="http://schemas.microsoft.com/office/word/2006/wordml" xmlns:wps="http://schemas.microsoft.com/office/word/2010/wordprocessingShape" mc:Ignorable="w14 w15 w16se wp14">
+<w:hdr xmlns:wpc="http://schemas.microsoft.com/office/word/2010/wordprocessingCanvas" xmlns:mc="http://schemas.openxmlformats.org/markup-compatibility/2006" xmlns:o="urn:schemas-microsoft-com:office:office" xmlns:r="http://schemas.openxmlformats.org/officeDocument/2006/relationships" xmlns:m="http://schemas.openxmlformats.org/officeDocument/2006/math" xmlns:v="urn:schemas-microsoft-com:vml" xmlns:wp14="http://schemas.microsoft.com/office/word/2010/wordprocessingDrawing" xmlns:wp="http://schemas.openxmlformats.org/drawingml/2006/wordprocessingDrawing" xmlns:w10="urn:schemas-microsoft-com:office:word" xmlns:w="http://schemas.openxmlformats.org/wordprocessingml/2006/main" xmlns:w14="http://schemas.microsoft.com/office/word/2010/wordml" xmlns:w15="http://schemas.microsoft.com/office/word/2012/wordml" xmlns:wpg="http://schemas.microsoft.com/office/word/2010/wordprocessingGroup" xmlns:wpi="http://schemas.microsoft.com/office/word/2010/wordprocessingInk" xmlns:wne="http://schemas.microsoft.com/office/word/2006/wordml" xmlns:wps="http://schemas.microsoft.com/office/word/2010/wordprocessingShape" mc:Ignorable="w14 w15 wp14">
   <w:p>
     <w:pPr>
       <w:pStyle w:val="Standard"/>
@@ -1247,8 +1235,8 @@
 </file>
 
 <file path=word/numbering.xml><?xml version="1.0" encoding="utf-8"?>
-<w:numbering xmlns:wpc="http://schemas.microsoft.com/office/word/2010/wordprocessingCanvas" xmlns:cx="http://schemas.microsoft.com/office/drawing/2014/chartex" xmlns:cx1="http://schemas.microsoft.com/office/drawing/2015/9/8/chartex" xmlns:cx2="http://schemas.microsoft.com/office/drawing/2015/10/21/chartex" xmlns:mc="http://schemas.openxmlformats.org/markup-compatibility/2006" xmlns:o="urn:schemas-microsoft-com:office:office" xmlns:r="http://schemas.openxmlformats.org/officeDocument/2006/relationships" xmlns:m="http://schemas.openxmlformats.org/officeDocument/2006/math" xmlns:v="urn:schemas-microsoft-com:vml" xmlns:wp14="http://schemas.microsoft.com/office/word/2010/wordprocessingDrawing" xmlns:wp="http://schemas.openxmlformats.org/drawingml/2006/wordprocessingDrawing" xmlns:w10="urn:schemas-microsoft-com:office:word" xmlns:w="http://schemas.openxmlformats.org/wordprocessingml/2006/main" xmlns:w14="http://schemas.microsoft.com/office/word/2010/wordml" xmlns:w15="http://schemas.microsoft.com/office/word/2012/wordml" xmlns:w16se="http://schemas.microsoft.com/office/word/2015/wordml/symex" xmlns:wpg="http://schemas.microsoft.com/office/word/2010/wordprocessingGroup" xmlns:wpi="http://schemas.microsoft.com/office/word/2010/wordprocessingInk" xmlns:wne="http://schemas.microsoft.com/office/word/2006/wordml" xmlns:wps="http://schemas.microsoft.com/office/word/2010/wordprocessingShape" mc:Ignorable="w14 w15 w16se wp14">
-  <w:abstractNum w:abstractNumId="0" w15:restartNumberingAfterBreak="0">
+<w:numbering xmlns:wpc="http://schemas.microsoft.com/office/word/2010/wordprocessingCanvas" xmlns:mc="http://schemas.openxmlformats.org/markup-compatibility/2006" xmlns:o="urn:schemas-microsoft-com:office:office" xmlns:r="http://schemas.openxmlformats.org/officeDocument/2006/relationships" xmlns:m="http://schemas.openxmlformats.org/officeDocument/2006/math" xmlns:v="urn:schemas-microsoft-com:vml" xmlns:wp14="http://schemas.microsoft.com/office/word/2010/wordprocessingDrawing" xmlns:wp="http://schemas.openxmlformats.org/drawingml/2006/wordprocessingDrawing" xmlns:w10="urn:schemas-microsoft-com:office:word" xmlns:w="http://schemas.openxmlformats.org/wordprocessingml/2006/main" xmlns:w14="http://schemas.microsoft.com/office/word/2010/wordml" xmlns:w15="http://schemas.microsoft.com/office/word/2012/wordml" xmlns:wpg="http://schemas.microsoft.com/office/word/2010/wordprocessingGroup" xmlns:wpi="http://schemas.microsoft.com/office/word/2010/wordprocessingInk" xmlns:wne="http://schemas.microsoft.com/office/word/2006/wordml" xmlns:wps="http://schemas.microsoft.com/office/word/2010/wordprocessingShape" mc:Ignorable="w14 w15 wp14">
+  <w:abstractNum w:abstractNumId="0">
     <w:nsid w:val="01490D60"/>
     <w:multiLevelType w:val="hybridMultilevel"/>
     <w:tmpl w:val="B8F292E4"/>
@@ -1361,7 +1349,7 @@
       </w:rPr>
     </w:lvl>
   </w:abstractNum>
-  <w:abstractNum w:abstractNumId="1" w15:restartNumberingAfterBreak="0">
+  <w:abstractNum w:abstractNumId="1">
     <w:nsid w:val="204C3772"/>
     <w:multiLevelType w:val="hybridMultilevel"/>
     <w:tmpl w:val="7C926C14"/>
@@ -1450,7 +1438,7 @@
       </w:pPr>
     </w:lvl>
   </w:abstractNum>
-  <w:abstractNum w:abstractNumId="2" w15:restartNumberingAfterBreak="0">
+  <w:abstractNum w:abstractNumId="2">
     <w:nsid w:val="26833AC8"/>
     <w:multiLevelType w:val="hybridMultilevel"/>
     <w:tmpl w:val="B49C7434"/>
@@ -1539,7 +1527,7 @@
       </w:pPr>
     </w:lvl>
   </w:abstractNum>
-  <w:abstractNum w:abstractNumId="3" w15:restartNumberingAfterBreak="0">
+  <w:abstractNum w:abstractNumId="3">
     <w:nsid w:val="34706560"/>
     <w:multiLevelType w:val="hybridMultilevel"/>
     <w:tmpl w:val="DBBC36CA"/>
@@ -1625,7 +1613,7 @@
       </w:pPr>
     </w:lvl>
   </w:abstractNum>
-  <w:abstractNum w:abstractNumId="4" w15:restartNumberingAfterBreak="0">
+  <w:abstractNum w:abstractNumId="4">
     <w:nsid w:val="465A306E"/>
     <w:multiLevelType w:val="multilevel"/>
     <w:tmpl w:val="5E9CEABC"/>
@@ -1712,7 +1700,7 @@
       </w:pPr>
     </w:lvl>
   </w:abstractNum>
-  <w:abstractNum w:abstractNumId="5" w15:restartNumberingAfterBreak="0">
+  <w:abstractNum w:abstractNumId="5">
     <w:nsid w:val="4C162B26"/>
     <w:multiLevelType w:val="hybridMultilevel"/>
     <w:tmpl w:val="0DB09A30"/>
@@ -1798,7 +1786,7 @@
       </w:pPr>
     </w:lvl>
   </w:abstractNum>
-  <w:abstractNum w:abstractNumId="6" w15:restartNumberingAfterBreak="0">
+  <w:abstractNum w:abstractNumId="6">
     <w:nsid w:val="577F7167"/>
     <w:multiLevelType w:val="multilevel"/>
     <w:tmpl w:val="85848032"/>
@@ -1885,7 +1873,7 @@
       </w:pPr>
     </w:lvl>
   </w:abstractNum>
-  <w:abstractNum w:abstractNumId="7" w15:restartNumberingAfterBreak="0">
+  <w:abstractNum w:abstractNumId="7">
     <w:nsid w:val="5DAA0A38"/>
     <w:multiLevelType w:val="multilevel"/>
     <w:tmpl w:val="860044C6"/>
@@ -2002,7 +1990,7 @@
       </w:rPr>
     </w:lvl>
   </w:abstractNum>
-  <w:abstractNum w:abstractNumId="8" w15:restartNumberingAfterBreak="0">
+  <w:abstractNum w:abstractNumId="8">
     <w:nsid w:val="64886FD4"/>
     <w:multiLevelType w:val="multilevel"/>
     <w:tmpl w:val="6840E79C"/>
@@ -2089,7 +2077,7 @@
       </w:pPr>
     </w:lvl>
   </w:abstractNum>
-  <w:abstractNum w:abstractNumId="9" w15:restartNumberingAfterBreak="0">
+  <w:abstractNum w:abstractNumId="9">
     <w:nsid w:val="68C46FCA"/>
     <w:multiLevelType w:val="hybridMultilevel"/>
     <w:tmpl w:val="B7F6DA1E"/>
@@ -2175,7 +2163,7 @@
       </w:pPr>
     </w:lvl>
   </w:abstractNum>
-  <w:abstractNum w:abstractNumId="10" w15:restartNumberingAfterBreak="0">
+  <w:abstractNum w:abstractNumId="10">
     <w:nsid w:val="6AF755D9"/>
     <w:multiLevelType w:val="multilevel"/>
     <w:tmpl w:val="280A001F"/>
@@ -2342,7 +2330,7 @@
 </file>
 
 <file path=word/styles.xml><?xml version="1.0" encoding="utf-8"?>
-<w:styles xmlns:mc="http://schemas.openxmlformats.org/markup-compatibility/2006" xmlns:r="http://schemas.openxmlformats.org/officeDocument/2006/relationships" xmlns:w="http://schemas.openxmlformats.org/wordprocessingml/2006/main" xmlns:w14="http://schemas.microsoft.com/office/word/2010/wordml" xmlns:w15="http://schemas.microsoft.com/office/word/2012/wordml" xmlns:w16se="http://schemas.microsoft.com/office/word/2015/wordml/symex" mc:Ignorable="w14 w15 w16se">
+<w:styles xmlns:mc="http://schemas.openxmlformats.org/markup-compatibility/2006" xmlns:r="http://schemas.openxmlformats.org/officeDocument/2006/relationships" xmlns:w="http://schemas.openxmlformats.org/wordprocessingml/2006/main" xmlns:w14="http://schemas.microsoft.com/office/word/2010/wordml" xmlns:w15="http://schemas.microsoft.com/office/word/2012/wordml" mc:Ignorable="w14 w15">
   <w:docDefaults>
     <w:rPrDefault>
       <w:rPr>
@@ -2363,7 +2351,7 @@
       </w:pPr>
     </w:pPrDefault>
   </w:docDefaults>
-  <w:latentStyles w:defLockedState="0" w:defUIPriority="99" w:defSemiHidden="0" w:defUnhideWhenUsed="0" w:defQFormat="0" w:count="372">
+  <w:latentStyles w:defLockedState="0" w:defUIPriority="99" w:defSemiHidden="0" w:defUnhideWhenUsed="0" w:defQFormat="0" w:count="371">
     <w:lsdException w:name="Normal" w:uiPriority="0" w:qFormat="1"/>
     <w:lsdException w:name="heading 1" w:uiPriority="9" w:qFormat="1"/>
     <w:lsdException w:name="heading 2" w:semiHidden="1" w:uiPriority="9" w:unhideWhenUsed="1" w:qFormat="1"/>
@@ -2735,7 +2723,6 @@
     <w:lsdException w:name="List Table 5 Dark Accent 6" w:uiPriority="50"/>
     <w:lsdException w:name="List Table 6 Colorful Accent 6" w:uiPriority="51"/>
     <w:lsdException w:name="List Table 7 Colorful Accent 6" w:uiPriority="52"/>
-    <w:lsdException w:name="Mention" w:semiHidden="1" w:unhideWhenUsed="1"/>
   </w:latentStyles>
   <w:style w:type="paragraph" w:default="1" w:styleId="Normal">
     <w:name w:val="Normal"/>
@@ -2924,7 +2911,7 @@
       <w:rFonts w:cs="FreeSans"/>
     </w:rPr>
   </w:style>
-  <w:style w:type="paragraph" w:styleId="Ttulo">
+  <w:style w:type="paragraph" w:styleId="Puesto">
     <w:name w:val="Title"/>
     <w:basedOn w:val="Normal"/>
     <w:next w:val="Standard"/>

</xml_diff>

<commit_message>
modificar pie de pagina
</commit_message>
<xml_diff>
--- a/Desarrollo/SWGF/Analisis y Diseño/Especificaciones de CUS/SWGF_ECUS_01.docx
+++ b/Desarrollo/SWGF/Analisis y Diseño/Especificaciones de CUS/SWGF_ECUS_01.docx
@@ -96,8 +96,6 @@
         </w:rPr>
         <w:t>Cliente</w:t>
       </w:r>
-      <w:bookmarkStart w:id="0" w:name="_GoBack"/>
-      <w:bookmarkEnd w:id="0"/>
     </w:p>
     <w:p>
       <w:pPr>
@@ -736,8 +734,13 @@
         </w:numPr>
         <w:ind w:left="720" w:hanging="720"/>
       </w:pPr>
-      <w:r>
-        <w:t>Pos-condiciones</w:t>
+      <w:proofErr w:type="spellStart"/>
+      <w:r>
+        <w:t>Pos</w:t>
+      </w:r>
+      <w:proofErr w:type="spellEnd"/>
+      <w:r>
+        <w:t>-condiciones</w:t>
       </w:r>
     </w:p>
     <w:p>
@@ -822,8 +825,12 @@
       </w:pPr>
     </w:p>
     <w:sectPr>
-      <w:headerReference w:type="default" r:id="rId7"/>
-      <w:footerReference w:type="default" r:id="rId8"/>
+      <w:headerReference w:type="even" r:id="rId7"/>
+      <w:headerReference w:type="default" r:id="rId8"/>
+      <w:footerReference w:type="even" r:id="rId9"/>
+      <w:footerReference w:type="default" r:id="rId10"/>
+      <w:headerReference w:type="first" r:id="rId11"/>
+      <w:footerReference w:type="first" r:id="rId12"/>
       <w:pgSz w:w="12240" w:h="15840"/>
       <w:pgMar w:top="1440" w:right="1800" w:bottom="1440" w:left="1800" w:header="0" w:footer="720" w:gutter="0"/>
       <w:pgNumType w:start="1"/>
@@ -853,6 +860,16 @@
 </file>
 
 <file path=word/footer1.xml><?xml version="1.0" encoding="utf-8"?>
+<w:ftr xmlns:wpc="http://schemas.microsoft.com/office/word/2010/wordprocessingCanvas" xmlns:mc="http://schemas.openxmlformats.org/markup-compatibility/2006" xmlns:o="urn:schemas-microsoft-com:office:office" xmlns:r="http://schemas.openxmlformats.org/officeDocument/2006/relationships" xmlns:m="http://schemas.openxmlformats.org/officeDocument/2006/math" xmlns:v="urn:schemas-microsoft-com:vml" xmlns:wp14="http://schemas.microsoft.com/office/word/2010/wordprocessingDrawing" xmlns:wp="http://schemas.openxmlformats.org/drawingml/2006/wordprocessingDrawing" xmlns:w10="urn:schemas-microsoft-com:office:word" xmlns:w="http://schemas.openxmlformats.org/wordprocessingml/2006/main" xmlns:w14="http://schemas.microsoft.com/office/word/2010/wordml" xmlns:w15="http://schemas.microsoft.com/office/word/2012/wordml" xmlns:wpg="http://schemas.microsoft.com/office/word/2010/wordprocessingGroup" xmlns:wpi="http://schemas.microsoft.com/office/word/2010/wordprocessingInk" xmlns:wne="http://schemas.microsoft.com/office/word/2006/wordml" xmlns:wps="http://schemas.microsoft.com/office/word/2010/wordprocessingShape" mc:Ignorable="w14 w15 wp14">
+  <w:p>
+    <w:pPr>
+      <w:pStyle w:val="Piedepgina"/>
+    </w:pPr>
+  </w:p>
+</w:ftr>
+</file>
+
+<file path=word/footer2.xml><?xml version="1.0" encoding="utf-8"?>
 <w:ftr xmlns:wpc="http://schemas.microsoft.com/office/word/2010/wordprocessingCanvas" xmlns:mc="http://schemas.openxmlformats.org/markup-compatibility/2006" xmlns:o="urn:schemas-microsoft-com:office:office" xmlns:r="http://schemas.openxmlformats.org/officeDocument/2006/relationships" xmlns:m="http://schemas.openxmlformats.org/officeDocument/2006/math" xmlns:v="urn:schemas-microsoft-com:vml" xmlns:wp14="http://schemas.microsoft.com/office/word/2010/wordprocessingDrawing" xmlns:wp="http://schemas.openxmlformats.org/drawingml/2006/wordprocessingDrawing" xmlns:w10="urn:schemas-microsoft-com:office:word" xmlns:w="http://schemas.openxmlformats.org/wordprocessingml/2006/main" xmlns:w14="http://schemas.microsoft.com/office/word/2010/wordml" xmlns:w15="http://schemas.microsoft.com/office/word/2012/wordml" xmlns:wpg="http://schemas.microsoft.com/office/word/2010/wordprocessingGroup" xmlns:wpi="http://schemas.microsoft.com/office/word/2010/wordprocessingInk" xmlns:wne="http://schemas.microsoft.com/office/word/2006/wordml" xmlns:wps="http://schemas.microsoft.com/office/word/2010/wordprocessingShape" mc:Ignorable="w14 w15 wp14">
   <w:p>
     <w:pPr>
@@ -923,13 +940,8 @@
               <w:lang w:bidi="ar-SA"/>
             </w:rPr>
           </w:pPr>
-          <w:r>
-            <w:rPr>
-              <w:rFonts w:eastAsia="Symbol" w:cs="Symbol"/>
-              <w:lang w:bidi="ar-SA"/>
-            </w:rPr>
-            <w:t>Taller ProSoft, 2017- 0</w:t>
-          </w:r>
+          <w:bookmarkStart w:id="0" w:name="_GoBack"/>
+          <w:bookmarkEnd w:id="0"/>
         </w:p>
       </w:tc>
       <w:tc>
@@ -985,7 +997,7 @@
               <w:noProof/>
               <w:lang w:bidi="ar-SA"/>
             </w:rPr>
-            <w:t>2</w:t>
+            <w:t>1</w:t>
           </w:r>
           <w:r>
             <w:rPr>
@@ -1058,6 +1070,16 @@
 </w:ftr>
 </file>
 
+<file path=word/footer3.xml><?xml version="1.0" encoding="utf-8"?>
+<w:ftr xmlns:wpc="http://schemas.microsoft.com/office/word/2010/wordprocessingCanvas" xmlns:mc="http://schemas.openxmlformats.org/markup-compatibility/2006" xmlns:o="urn:schemas-microsoft-com:office:office" xmlns:r="http://schemas.openxmlformats.org/officeDocument/2006/relationships" xmlns:m="http://schemas.openxmlformats.org/officeDocument/2006/math" xmlns:v="urn:schemas-microsoft-com:vml" xmlns:wp14="http://schemas.microsoft.com/office/word/2010/wordprocessingDrawing" xmlns:wp="http://schemas.openxmlformats.org/drawingml/2006/wordprocessingDrawing" xmlns:w10="urn:schemas-microsoft-com:office:word" xmlns:w="http://schemas.openxmlformats.org/wordprocessingml/2006/main" xmlns:w14="http://schemas.microsoft.com/office/word/2010/wordml" xmlns:w15="http://schemas.microsoft.com/office/word/2012/wordml" xmlns:wpg="http://schemas.microsoft.com/office/word/2010/wordprocessingGroup" xmlns:wpi="http://schemas.microsoft.com/office/word/2010/wordprocessingInk" xmlns:wne="http://schemas.microsoft.com/office/word/2006/wordml" xmlns:wps="http://schemas.microsoft.com/office/word/2010/wordprocessingShape" mc:Ignorable="w14 w15 wp14">
+  <w:p>
+    <w:pPr>
+      <w:pStyle w:val="Piedepgina"/>
+    </w:pPr>
+  </w:p>
+</w:ftr>
+</file>
+
 <file path=word/footnotes.xml><?xml version="1.0" encoding="utf-8"?>
 <w:footnotes xmlns:wpc="http://schemas.microsoft.com/office/word/2010/wordprocessingCanvas" xmlns:mc="http://schemas.openxmlformats.org/markup-compatibility/2006" xmlns:o="urn:schemas-microsoft-com:office:office" xmlns:r="http://schemas.openxmlformats.org/officeDocument/2006/relationships" xmlns:m="http://schemas.openxmlformats.org/officeDocument/2006/math" xmlns:v="urn:schemas-microsoft-com:vml" xmlns:wp14="http://schemas.microsoft.com/office/word/2010/wordprocessingDrawing" xmlns:wp="http://schemas.openxmlformats.org/drawingml/2006/wordprocessingDrawing" xmlns:w10="urn:schemas-microsoft-com:office:word" xmlns:w="http://schemas.openxmlformats.org/wordprocessingml/2006/main" xmlns:w14="http://schemas.microsoft.com/office/word/2010/wordml" xmlns:w15="http://schemas.microsoft.com/office/word/2012/wordml" xmlns:wpg="http://schemas.microsoft.com/office/word/2010/wordprocessingGroup" xmlns:wpi="http://schemas.microsoft.com/office/word/2010/wordprocessingInk" xmlns:wne="http://schemas.microsoft.com/office/word/2006/wordml" xmlns:wps="http://schemas.microsoft.com/office/word/2010/wordprocessingShape" mc:Ignorable="w14 w15 wp14">
   <w:footnote w:type="separator" w:id="-1">
@@ -1078,6 +1100,16 @@
 </file>
 
 <file path=word/header1.xml><?xml version="1.0" encoding="utf-8"?>
+<w:hdr xmlns:wpc="http://schemas.microsoft.com/office/word/2010/wordprocessingCanvas" xmlns:mc="http://schemas.openxmlformats.org/markup-compatibility/2006" xmlns:o="urn:schemas-microsoft-com:office:office" xmlns:r="http://schemas.openxmlformats.org/officeDocument/2006/relationships" xmlns:m="http://schemas.openxmlformats.org/officeDocument/2006/math" xmlns:v="urn:schemas-microsoft-com:vml" xmlns:wp14="http://schemas.microsoft.com/office/word/2010/wordprocessingDrawing" xmlns:wp="http://schemas.openxmlformats.org/drawingml/2006/wordprocessingDrawing" xmlns:w10="urn:schemas-microsoft-com:office:word" xmlns:w="http://schemas.openxmlformats.org/wordprocessingml/2006/main" xmlns:w14="http://schemas.microsoft.com/office/word/2010/wordml" xmlns:w15="http://schemas.microsoft.com/office/word/2012/wordml" xmlns:wpg="http://schemas.microsoft.com/office/word/2010/wordprocessingGroup" xmlns:wpi="http://schemas.microsoft.com/office/word/2010/wordprocessingInk" xmlns:wne="http://schemas.microsoft.com/office/word/2006/wordml" xmlns:wps="http://schemas.microsoft.com/office/word/2010/wordprocessingShape" mc:Ignorable="w14 w15 wp14">
+  <w:p>
+    <w:pPr>
+      <w:pStyle w:val="Encabezado"/>
+    </w:pPr>
+  </w:p>
+</w:hdr>
+</file>
+
+<file path=word/header2.xml><?xml version="1.0" encoding="utf-8"?>
 <w:hdr xmlns:wpc="http://schemas.microsoft.com/office/word/2010/wordprocessingCanvas" xmlns:mc="http://schemas.openxmlformats.org/markup-compatibility/2006" xmlns:o="urn:schemas-microsoft-com:office:office" xmlns:r="http://schemas.openxmlformats.org/officeDocument/2006/relationships" xmlns:m="http://schemas.openxmlformats.org/officeDocument/2006/math" xmlns:v="urn:schemas-microsoft-com:vml" xmlns:wp14="http://schemas.microsoft.com/office/word/2010/wordprocessingDrawing" xmlns:wp="http://schemas.openxmlformats.org/drawingml/2006/wordprocessingDrawing" xmlns:w10="urn:schemas-microsoft-com:office:word" xmlns:w="http://schemas.openxmlformats.org/wordprocessingml/2006/main" xmlns:w14="http://schemas.microsoft.com/office/word/2010/wordml" xmlns:w15="http://schemas.microsoft.com/office/word/2012/wordml" xmlns:wpg="http://schemas.microsoft.com/office/word/2010/wordprocessingGroup" xmlns:wpi="http://schemas.microsoft.com/office/word/2010/wordprocessingInk" xmlns:wne="http://schemas.microsoft.com/office/word/2006/wordml" xmlns:wps="http://schemas.microsoft.com/office/word/2010/wordprocessingShape" mc:Ignorable="w14 w15 wp14">
   <w:p>
     <w:pPr>
@@ -1229,6 +1261,16 @@
       <w:pStyle w:val="Standard"/>
       <w:widowControl w:val="0"/>
       <w:spacing w:line="276" w:lineRule="auto"/>
+    </w:pPr>
+  </w:p>
+</w:hdr>
+</file>
+
+<file path=word/header3.xml><?xml version="1.0" encoding="utf-8"?>
+<w:hdr xmlns:wpc="http://schemas.microsoft.com/office/word/2010/wordprocessingCanvas" xmlns:mc="http://schemas.openxmlformats.org/markup-compatibility/2006" xmlns:o="urn:schemas-microsoft-com:office:office" xmlns:r="http://schemas.openxmlformats.org/officeDocument/2006/relationships" xmlns:m="http://schemas.openxmlformats.org/officeDocument/2006/math" xmlns:v="urn:schemas-microsoft-com:vml" xmlns:wp14="http://schemas.microsoft.com/office/word/2010/wordprocessingDrawing" xmlns:wp="http://schemas.openxmlformats.org/drawingml/2006/wordprocessingDrawing" xmlns:w10="urn:schemas-microsoft-com:office:word" xmlns:w="http://schemas.openxmlformats.org/wordprocessingml/2006/main" xmlns:w14="http://schemas.microsoft.com/office/word/2010/wordml" xmlns:w15="http://schemas.microsoft.com/office/word/2012/wordml" xmlns:wpg="http://schemas.microsoft.com/office/word/2010/wordprocessingGroup" xmlns:wpi="http://schemas.microsoft.com/office/word/2010/wordprocessingInk" xmlns:wne="http://schemas.microsoft.com/office/word/2006/wordml" xmlns:wps="http://schemas.microsoft.com/office/word/2010/wordprocessingShape" mc:Ignorable="w14 w15 wp14">
+  <w:p>
+    <w:pPr>
+      <w:pStyle w:val="Encabezado"/>
     </w:pPr>
   </w:p>
 </w:hdr>

</xml_diff>

<commit_message>
actualizar especificaciones de CUS
</commit_message>
<xml_diff>
--- a/Desarrollo/SWGF/Analisis y Diseño/Especificaciones de CUS/SWGF_ECUS_01.docx
+++ b/Desarrollo/SWGF/Analisis y Diseño/Especificaciones de CUS/SWGF_ECUS_01.docx
@@ -184,6 +184,17 @@
     </w:p>
     <w:p>
       <w:pPr>
+        <w:pStyle w:val="Standard"/>
+        <w:jc w:val="both"/>
+        <w:rPr>
+          <w:rFonts w:ascii="Arial" w:hAnsi="Arial" w:cs="Arial"/>
+          <w:sz w:val="22"/>
+          <w:szCs w:val="22"/>
+        </w:rPr>
+      </w:pPr>
+    </w:p>
+    <w:p>
+      <w:pPr>
         <w:pStyle w:val="Ttulo1"/>
         <w:numPr>
           <w:ilvl w:val="0"/>
@@ -197,22 +208,41 @@
     </w:p>
     <w:p>
       <w:pPr>
-        <w:pStyle w:val="Ttulo2"/>
-        <w:ind w:firstLine="0"/>
-        <w:rPr>
-          <w:b w:val="0"/>
-          <w:sz w:val="22"/>
-          <w:szCs w:val="22"/>
-        </w:rPr>
-      </w:pPr>
-      <w:r>
-        <w:rPr>
-          <w:b w:val="0"/>
+        <w:pStyle w:val="Sinespaciado"/>
+        <w:ind w:firstLine="720"/>
+        <w:rPr>
+          <w:rFonts w:ascii="Arial" w:hAnsi="Arial" w:cs="Arial"/>
+          <w:sz w:val="22"/>
+          <w:szCs w:val="22"/>
+        </w:rPr>
+      </w:pPr>
+      <w:r>
+        <w:rPr>
+          <w:rFonts w:ascii="Arial" w:hAnsi="Arial" w:cs="Arial"/>
           <w:sz w:val="22"/>
           <w:szCs w:val="22"/>
         </w:rPr>
         <w:t>Trabajador</w:t>
       </w:r>
+      <w:r>
+        <w:rPr>
+          <w:rFonts w:ascii="Arial" w:hAnsi="Arial" w:cs="Arial"/>
+          <w:sz w:val="22"/>
+          <w:szCs w:val="22"/>
+        </w:rPr>
+        <w:t>.</w:t>
+      </w:r>
+    </w:p>
+    <w:p>
+      <w:pPr>
+        <w:pStyle w:val="Sinespaciado"/>
+        <w:rPr>
+          <w:rFonts w:ascii="Arial" w:hAnsi="Arial" w:cs="Arial"/>
+          <w:b/>
+          <w:sz w:val="22"/>
+          <w:szCs w:val="22"/>
+        </w:rPr>
+      </w:pPr>
     </w:p>
     <w:p>
       <w:pPr>
@@ -229,7 +259,7 @@
     </w:p>
     <w:p>
       <w:pPr>
-        <w:pStyle w:val="Ttulo1"/>
+        <w:pStyle w:val="Ttulo2"/>
         <w:numPr>
           <w:ilvl w:val="1"/>
           <w:numId w:val="4"/>
@@ -264,6 +294,17 @@
         </w:rPr>
         <w:t>El usuario debe haber iniciado sesión en el Sistema con el perfil de “Trabajador”.</w:t>
       </w:r>
+    </w:p>
+    <w:p>
+      <w:pPr>
+        <w:pStyle w:val="Standard"/>
+        <w:jc w:val="both"/>
+        <w:rPr>
+          <w:rFonts w:ascii="Arial" w:hAnsi="Arial" w:cs="Arial"/>
+          <w:sz w:val="22"/>
+          <w:szCs w:val="22"/>
+        </w:rPr>
+      </w:pPr>
     </w:p>
     <w:p>
       <w:pPr>
@@ -612,7 +653,7 @@
     </w:p>
     <w:p>
       <w:pPr>
-        <w:pStyle w:val="Ttulo1"/>
+        <w:pStyle w:val="Ttulo2"/>
         <w:numPr>
           <w:ilvl w:val="1"/>
           <w:numId w:val="4"/>
@@ -660,7 +701,7 @@
     </w:p>
     <w:p>
       <w:pPr>
-        <w:pStyle w:val="Ttulo1"/>
+        <w:pStyle w:val="Ttulo2"/>
         <w:numPr>
           <w:ilvl w:val="1"/>
           <w:numId w:val="4"/>
@@ -736,6 +777,7 @@
       </w:pPr>
       <w:proofErr w:type="spellStart"/>
       <w:r>
+        <w:lastRenderedPageBreak/>
         <w:t>Pos</w:t>
       </w:r>
       <w:proofErr w:type="spellEnd"/>
@@ -745,23 +787,18 @@
     </w:p>
     <w:p>
       <w:pPr>
-        <w:pStyle w:val="Standard"/>
+        <w:pStyle w:val="Ttulo2"/>
         <w:numPr>
           <w:ilvl w:val="1"/>
           <w:numId w:val="4"/>
         </w:numPr>
         <w:rPr>
-          <w:rFonts w:ascii="Arial" w:hAnsi="Arial" w:cs="Arial"/>
-          <w:sz w:val="22"/>
-          <w:szCs w:val="22"/>
-        </w:rPr>
-      </w:pPr>
-      <w:r>
-        <w:rPr>
-          <w:rFonts w:ascii="Arial" w:hAnsi="Arial" w:cs="Arial"/>
-          <w:b/>
-          <w:sz w:val="22"/>
-          <w:szCs w:val="22"/>
+          <w:sz w:val="22"/>
+        </w:rPr>
+      </w:pPr>
+      <w:r>
+        <w:rPr>
+          <w:sz w:val="22"/>
         </w:rPr>
         <w:t>Cliente registrado</w:t>
       </w:r>
@@ -782,6 +819,15 @@
         </w:rPr>
         <w:t>Se genera un nuevo registro de un Cliente en la base de datos del Sistema.</w:t>
       </w:r>
+    </w:p>
+    <w:p>
+      <w:pPr>
+        <w:pStyle w:val="Standard"/>
+        <w:rPr>
+          <w:rFonts w:ascii="Arial" w:hAnsi="Arial" w:cs="Arial"/>
+          <w:sz w:val="22"/>
+        </w:rPr>
+      </w:pPr>
     </w:p>
     <w:p>
       <w:pPr>
@@ -793,7 +839,6 @@
         <w:ind w:left="720" w:hanging="720"/>
       </w:pPr>
       <w:r>
-        <w:lastRenderedPageBreak/>
         <w:t>Requerimientos Especiales</w:t>
       </w:r>
     </w:p>
@@ -824,13 +869,94 @@
         </w:rPr>
       </w:pPr>
     </w:p>
+    <w:p>
+      <w:pPr>
+        <w:pStyle w:val="Ttulo1"/>
+        <w:numPr>
+          <w:ilvl w:val="0"/>
+          <w:numId w:val="4"/>
+        </w:numPr>
+        <w:ind w:left="720" w:hanging="720"/>
+      </w:pPr>
+      <w:r>
+        <w:t>Prototipo</w:t>
+      </w:r>
+    </w:p>
+    <w:p>
+      <w:pPr>
+        <w:pStyle w:val="Standard"/>
+      </w:pPr>
+    </w:p>
+    <w:p>
+      <w:pPr>
+        <w:pStyle w:val="Standard"/>
+        <w:ind w:left="720"/>
+      </w:pPr>
+      <w:bookmarkStart w:id="0" w:name="_GoBack"/>
+      <w:r>
+        <w:rPr>
+          <w:noProof/>
+          <w:lang w:eastAsia="es-PE" w:bidi="ar-SA"/>
+        </w:rPr>
+        <w:drawing>
+          <wp:inline distT="0" distB="0" distL="0" distR="0">
+            <wp:extent cx="5486400" cy="3086100"/>
+            <wp:effectExtent l="0" t="0" r="0" b="0"/>
+            <wp:docPr id="1" name="Imagen 1"/>
+            <wp:cNvGraphicFramePr>
+              <a:graphicFrameLocks xmlns:a="http://schemas.openxmlformats.org/drawingml/2006/main" noChangeAspect="1"/>
+            </wp:cNvGraphicFramePr>
+            <a:graphic xmlns:a="http://schemas.openxmlformats.org/drawingml/2006/main">
+              <a:graphicData uri="http://schemas.openxmlformats.org/drawingml/2006/picture">
+                <pic:pic xmlns:pic="http://schemas.openxmlformats.org/drawingml/2006/picture">
+                  <pic:nvPicPr>
+                    <pic:cNvPr id="1" name="Registrar Cliente.png"/>
+                    <pic:cNvPicPr/>
+                  </pic:nvPicPr>
+                  <pic:blipFill>
+                    <a:blip r:embed="rId7">
+                      <a:extLst>
+                        <a:ext uri="{28A0092B-C50C-407E-A947-70E740481C1C}">
+                          <a14:useLocalDpi xmlns:a14="http://schemas.microsoft.com/office/drawing/2010/main" val="0"/>
+                        </a:ext>
+                      </a:extLst>
+                    </a:blip>
+                    <a:stretch>
+                      <a:fillRect/>
+                    </a:stretch>
+                  </pic:blipFill>
+                  <pic:spPr>
+                    <a:xfrm>
+                      <a:off x="0" y="0"/>
+                      <a:ext cx="5486400" cy="3086100"/>
+                    </a:xfrm>
+                    <a:prstGeom prst="rect">
+                      <a:avLst/>
+                    </a:prstGeom>
+                  </pic:spPr>
+                </pic:pic>
+              </a:graphicData>
+            </a:graphic>
+          </wp:inline>
+        </w:drawing>
+      </w:r>
+      <w:bookmarkEnd w:id="0"/>
+    </w:p>
+    <w:p>
+      <w:pPr>
+        <w:pStyle w:val="Standard"/>
+        <w:rPr>
+          <w:rFonts w:ascii="Arial" w:hAnsi="Arial" w:cs="Arial"/>
+        </w:rPr>
+      </w:pPr>
+    </w:p>
     <w:sectPr>
-      <w:headerReference w:type="even" r:id="rId7"/>
-      <w:headerReference w:type="default" r:id="rId8"/>
-      <w:footerReference w:type="even" r:id="rId9"/>
-      <w:footerReference w:type="default" r:id="rId10"/>
-      <w:headerReference w:type="first" r:id="rId11"/>
-      <w:footerReference w:type="first" r:id="rId12"/>
+      <w:headerReference w:type="even" r:id="rId8"/>
+      <w:headerReference w:type="default" r:id="rId9"/>
+      <w:footerReference w:type="even" r:id="rId10"/>
+      <w:footerReference w:type="default" r:id="rId11"/>
+      <w:headerReference w:type="first" r:id="rId12"/>
+      <w:footerReference w:type="first" r:id="rId13"/>
       <w:pgSz w:w="12240" w:h="15840"/>
       <w:pgMar w:top="1440" w:right="1800" w:bottom="1440" w:left="1800" w:header="0" w:footer="720" w:gutter="0"/>
       <w:pgNumType w:start="1"/>
@@ -940,8 +1066,6 @@
               <w:lang w:bidi="ar-SA"/>
             </w:rPr>
           </w:pPr>
-          <w:bookmarkStart w:id="0" w:name="_GoBack"/>
-          <w:bookmarkEnd w:id="0"/>
         </w:p>
       </w:tc>
       <w:tc>
@@ -2305,6 +2429,17 @@
   </w:num>
   <w:num w:numId="4">
     <w:abstractNumId w:val="8"/>
+    <w:lvlOverride w:ilvl="0">
+      <w:lvl w:ilvl="0">
+        <w:start w:val="1"/>
+        <w:numFmt w:val="decimal"/>
+        <w:lvlText w:val="%1."/>
+        <w:lvlJc w:val="left"/>
+        <w:pPr>
+          <w:ind w:left="360" w:hanging="360"/>
+        </w:pPr>
+      </w:lvl>
+    </w:lvlOverride>
     <w:lvlOverride w:ilvl="1">
       <w:lvl w:ilvl="1">
         <w:start w:val="1"/>
@@ -2317,6 +2452,83 @@
         <w:rPr>
           <w:b/>
         </w:rPr>
+      </w:lvl>
+    </w:lvlOverride>
+    <w:lvlOverride w:ilvl="2">
+      <w:lvl w:ilvl="2">
+        <w:start w:val="1"/>
+        <w:numFmt w:val="decimal"/>
+        <w:lvlText w:val="%1.%2.%3."/>
+        <w:lvlJc w:val="left"/>
+        <w:pPr>
+          <w:ind w:left="1224" w:hanging="504"/>
+        </w:pPr>
+      </w:lvl>
+    </w:lvlOverride>
+    <w:lvlOverride w:ilvl="3">
+      <w:lvl w:ilvl="3">
+        <w:start w:val="1"/>
+        <w:numFmt w:val="decimal"/>
+        <w:lvlText w:val="%1.%2.%3.%4."/>
+        <w:lvlJc w:val="left"/>
+        <w:pPr>
+          <w:ind w:left="1728" w:hanging="648"/>
+        </w:pPr>
+      </w:lvl>
+    </w:lvlOverride>
+    <w:lvlOverride w:ilvl="4">
+      <w:lvl w:ilvl="4">
+        <w:start w:val="1"/>
+        <w:numFmt w:val="decimal"/>
+        <w:lvlText w:val="%1.%2.%3.%4.%5."/>
+        <w:lvlJc w:val="left"/>
+        <w:pPr>
+          <w:ind w:left="2232" w:hanging="792"/>
+        </w:pPr>
+      </w:lvl>
+    </w:lvlOverride>
+    <w:lvlOverride w:ilvl="5">
+      <w:lvl w:ilvl="5">
+        <w:start w:val="1"/>
+        <w:numFmt w:val="decimal"/>
+        <w:lvlText w:val="%1.%2.%3.%4.%5.%6."/>
+        <w:lvlJc w:val="left"/>
+        <w:pPr>
+          <w:ind w:left="2736" w:hanging="936"/>
+        </w:pPr>
+      </w:lvl>
+    </w:lvlOverride>
+    <w:lvlOverride w:ilvl="6">
+      <w:lvl w:ilvl="6">
+        <w:start w:val="1"/>
+        <w:numFmt w:val="decimal"/>
+        <w:lvlText w:val="%1.%2.%3.%4.%5.%6.%7."/>
+        <w:lvlJc w:val="left"/>
+        <w:pPr>
+          <w:ind w:left="3240" w:hanging="1080"/>
+        </w:pPr>
+      </w:lvl>
+    </w:lvlOverride>
+    <w:lvlOverride w:ilvl="7">
+      <w:lvl w:ilvl="7">
+        <w:start w:val="1"/>
+        <w:numFmt w:val="decimal"/>
+        <w:lvlText w:val="%1.%2.%3.%4.%5.%6.%7.%8."/>
+        <w:lvlJc w:val="left"/>
+        <w:pPr>
+          <w:ind w:left="3744" w:hanging="1224"/>
+        </w:pPr>
+      </w:lvl>
+    </w:lvlOverride>
+    <w:lvlOverride w:ilvl="8">
+      <w:lvl w:ilvl="8">
+        <w:start w:val="1"/>
+        <w:numFmt w:val="decimal"/>
+        <w:lvlText w:val="%1.%2.%3.%4.%5.%6.%7.%8.%9."/>
+        <w:lvlJc w:val="left"/>
+        <w:pPr>
+          <w:ind w:left="4320" w:hanging="1440"/>
+        </w:pPr>
       </w:lvl>
     </w:lvlOverride>
   </w:num>
@@ -2396,7 +2608,7 @@
   <w:latentStyles w:defLockedState="0" w:defUIPriority="99" w:defSemiHidden="0" w:defUnhideWhenUsed="0" w:defQFormat="0" w:count="371">
     <w:lsdException w:name="Normal" w:uiPriority="0" w:qFormat="1"/>
     <w:lsdException w:name="heading 1" w:uiPriority="9" w:qFormat="1"/>
-    <w:lsdException w:name="heading 2" w:semiHidden="1" w:uiPriority="9" w:unhideWhenUsed="1" w:qFormat="1"/>
+    <w:lsdException w:name="heading 2" w:semiHidden="1" w:uiPriority="0" w:unhideWhenUsed="1" w:qFormat="1"/>
     <w:lsdException w:name="heading 3" w:semiHidden="1" w:uiPriority="9" w:unhideWhenUsed="1" w:qFormat="1"/>
     <w:lsdException w:name="heading 4" w:semiHidden="1" w:uiPriority="9" w:unhideWhenUsed="1" w:qFormat="1"/>
     <w:lsdException w:name="heading 5" w:semiHidden="1" w:uiPriority="9" w:unhideWhenUsed="1" w:qFormat="1"/>
@@ -3090,6 +3302,19 @@
       </w:numPr>
     </w:pPr>
   </w:style>
+  <w:style w:type="paragraph" w:styleId="Sinespaciado">
+    <w:name w:val="No Spacing"/>
+    <w:uiPriority w:val="1"/>
+    <w:qFormat/>
+    <w:rsid w:val="00224B15"/>
+    <w:pPr>
+      <w:widowControl/>
+    </w:pPr>
+    <w:rPr>
+      <w:rFonts w:cs="Mangal"/>
+      <w:szCs w:val="21"/>
+    </w:rPr>
+  </w:style>
 </w:styles>
 </file>
 

</xml_diff>